<commit_message>
cargue de datos limpios
una vez realizado el eda , se carga el data set unido con las variables de interes
</commit_message>
<xml_diff>
--- a/documentos/Hallazgos primer data set valor m2 manzana tomamos la media de los valores.docx
+++ b/documentos/Hallazgos primer data set valor m2 manzana tomamos la media de los valores.docx
@@ -419,7 +419,7 @@
     <w:p>
       <w:r>
         <w:pict w14:anchorId="76CBEA20">
-          <v:rect id="_x0000_i1039" style="width:0;height:1.5pt" o:hralign="center" o:hrstd="t" o:hr="t" fillcolor="#a0a0a0" stroked="f"/>
+          <v:rect id="_x0000_i1025" style="width:0;height:1.5pt" o:hralign="center" o:hrstd="t" o:hr="t" fillcolor="#a0a0a0" stroked="f"/>
         </w:pict>
       </w:r>
     </w:p>
@@ -523,7 +523,7 @@
     <w:p>
       <w:r>
         <w:pict w14:anchorId="07E1B987">
-          <v:rect id="_x0000_i1040" style="width:0;height:1.5pt" o:hralign="center" o:hrstd="t" o:hr="t" fillcolor="#a0a0a0" stroked="f"/>
+          <v:rect id="_x0000_i1026" style="width:0;height:1.5pt" o:hralign="center" o:hrstd="t" o:hr="t" fillcolor="#a0a0a0" stroked="f"/>
         </w:pict>
       </w:r>
     </w:p>
@@ -719,7 +719,7 @@
     <w:p>
       <w:r>
         <w:pict w14:anchorId="1CEDA482">
-          <v:rect id="_x0000_i1055" style="width:0;height:1.5pt" o:hralign="center" o:hrstd="t" o:hr="t" fillcolor="#a0a0a0" stroked="f"/>
+          <v:rect id="_x0000_i1027" style="width:0;height:1.5pt" o:hralign="center" o:hrstd="t" o:hr="t" fillcolor="#a0a0a0" stroked="f"/>
         </w:pict>
       </w:r>
     </w:p>
@@ -963,7 +963,7 @@
     <w:p>
       <w:r>
         <w:pict w14:anchorId="63CCD91B">
-          <v:rect id="_x0000_i1056" style="width:0;height:1.5pt" o:hralign="center" o:hrstd="t" o:hr="t" fillcolor="#a0a0a0" stroked="f"/>
+          <v:rect id="_x0000_i1028" style="width:0;height:1.5pt" o:hralign="center" o:hrstd="t" o:hr="t" fillcolor="#a0a0a0" stroked="f"/>
         </w:pict>
       </w:r>
     </w:p>
@@ -1707,7 +1707,7 @@
     <w:p>
       <w:r>
         <w:pict w14:anchorId="6A109CEF">
-          <v:rect id="_x0000_i1065" style="width:0;height:1.5pt" o:hralign="center" o:hrstd="t" o:hr="t" fillcolor="#a0a0a0" stroked="f"/>
+          <v:rect id="_x0000_i1029" style="width:0;height:1.5pt" o:hralign="center" o:hrstd="t" o:hr="t" fillcolor="#a0a0a0" stroked="f"/>
         </w:pict>
       </w:r>
     </w:p>
@@ -1858,64 +1858,2241 @@
     </w:p>
     <w:p/>
     <w:p>
-      <w:proofErr w:type="spellStart"/>
-      <w:r>
-        <w:t>Aca</w:t>
-      </w:r>
-      <w:proofErr w:type="spellEnd"/>
-      <w:r>
-        <w:t xml:space="preserve"> si que hay problema no tenemos coordenadas sino una dirección que tendremos que alinear a una coordenada o a un polígono al menos </w:t>
-      </w:r>
-    </w:p>
-    <w:p>
-      <w:r>
-        <w:t xml:space="preserve">El resto de datos viene muy desordenados e inconsistentes </w:t>
+      <w:r>
+        <w:t xml:space="preserve">El data set de colegios muestra coordenadas de los </w:t>
+      </w:r>
+      <w:proofErr w:type="gramStart"/>
+      <w:r>
+        <w:t>colegios</w:t>
+      </w:r>
+      <w:proofErr w:type="gramEnd"/>
+      <w:r>
+        <w:t xml:space="preserve"> pero se hace necesaria la limpieza de esos campos teniendo en cuenta que vienen con comas y en formato que no </w:t>
+      </w:r>
+      <w:proofErr w:type="gramStart"/>
+      <w:r>
+        <w:t>corresponde</w:t>
+      </w:r>
+      <w:proofErr w:type="gramEnd"/>
+      <w:r>
+        <w:t xml:space="preserve"> pero pueden ser usados.</w:t>
       </w:r>
     </w:p>
     <w:p/>
     <w:p>
       <w:r>
-        <w:t xml:space="preserve">Se incorporó una fuente complementaria correspondiente al directorio de establecimientos educativos de Bogotá, obtenida a través de la Secretaría de Educación. Tras una inspección exploratoria del conjunto de datos, se detectó un alto nivel de incompletitud en múltiples variables, con más del 70% de campos vacíos en atributos como etnias, sector, estado, internado o estrato socioeconómico. Por lo tanto, se aplicó un </w:t>
-      </w:r>
-      <w:r>
+        <w:t xml:space="preserve">Para este caso haremos la misma validación que para el transporte buscaremos la distancia de la manzana frente a los colegios mostrando a cuanto esta el colegio mas </w:t>
+      </w:r>
+      <w:proofErr w:type="spellStart"/>
+      <w:r>
+        <w:t>cernano</w:t>
+      </w:r>
+      <w:proofErr w:type="spellEnd"/>
+      <w:r>
+        <w:t xml:space="preserve"> </w:t>
+      </w:r>
+    </w:p>
+    <w:p/>
+    <w:p>
+      <w:proofErr w:type="spellStart"/>
+      <w:r>
+        <w:rPr>
+          <w:b/>
+          <w:bCs/>
+        </w:rPr>
         <w:lastRenderedPageBreak/>
-        <w:t xml:space="preserve">proceso de depuración para conservar únicamente aquellas variables que presentan cobertura suficiente y relevancia para el análisis espacial del mercado inmobiliario. Las variables seleccionadas fueron: </w:t>
-      </w:r>
-      <w:proofErr w:type="spellStart"/>
-      <w:r>
-        <w:t>direccion</w:t>
-      </w:r>
-      <w:proofErr w:type="spellEnd"/>
-      <w:r>
-        <w:t xml:space="preserve">, como punto de partida para georreferenciación; niveles, que indica el tipo de cobertura académica del colegio; jornadas, que puede reflejar carga de ocupación diaria del entorno; y </w:t>
-      </w:r>
-      <w:proofErr w:type="spellStart"/>
-      <w:r>
-        <w:t>modelos_Educativos</w:t>
-      </w:r>
-      <w:proofErr w:type="spellEnd"/>
-      <w:r>
-        <w:t>, que identifica enfoques diferenciales. Estas características se evaluarán como indicadores del entorno educativo, el cual ha sido reconocido como un factor de valorización en áreas urbanas</w:t>
-      </w:r>
-      <w:r>
-        <w:rPr>
-          <w:rFonts w:ascii="MS Gothic" w:eastAsia="MS Gothic" w:hAnsi="MS Gothic" w:cs="MS Gothic" w:hint="eastAsia"/>
-        </w:rPr>
-        <w:t>【</w:t>
-      </w:r>
-      <w:r>
-        <w:t>Insertar cita académica sobre influencia de colegios</w:t>
-      </w:r>
-      <w:r>
-        <w:rPr>
-          <w:rFonts w:ascii="MS Gothic" w:eastAsia="MS Gothic" w:hAnsi="MS Gothic" w:cs="MS Gothic" w:hint="eastAsia"/>
-        </w:rPr>
-        <w:t>】</w:t>
-      </w:r>
+        <w:t>Dataset</w:t>
+      </w:r>
+      <w:proofErr w:type="spellEnd"/>
+      <w:r>
+        <w:rPr>
+          <w:b/>
+          <w:bCs/>
+        </w:rPr>
+        <w:t xml:space="preserve"> “Colegios Bogotá D.C.”</w:t>
+      </w:r>
+      <w:r>
+        <w:br/>
+        <w:t>El directorio de establecimientos educativos de Bogotá D.C. fue descargado desde el portal de Datos Abiertos de la Alcaldía Mayor de Bogotá (Colegios Bogotá D.C., s.f.), con un total de 2 404 sedes activas. De las 87 columnas originales, se seleccionaron únicamente aquellas con cobertura completa y relevancia para el entorno residencial:</w:t>
+      </w:r>
+    </w:p>
+    <w:p>
+      <w:pPr>
+        <w:numPr>
+          <w:ilvl w:val="0"/>
+          <w:numId w:val="6"/>
+        </w:numPr>
+      </w:pPr>
+      <w:r>
+        <w:rPr>
+          <w:b/>
+          <w:bCs/>
+        </w:rPr>
+        <w:t>#_LOC</w:t>
+      </w:r>
+      <w:r>
+        <w:t xml:space="preserve"> (identificador DANE de la sede)</w:t>
+      </w:r>
+    </w:p>
+    <w:p>
+      <w:pPr>
+        <w:numPr>
+          <w:ilvl w:val="0"/>
+          <w:numId w:val="6"/>
+        </w:numPr>
+      </w:pPr>
+      <w:r>
+        <w:rPr>
+          <w:b/>
+          <w:bCs/>
+        </w:rPr>
+        <w:t>NOMBRE_LOCALIDAD</w:t>
+      </w:r>
+      <w:r>
+        <w:t xml:space="preserve"> (localidad donde opera el colegio)</w:t>
+      </w:r>
+    </w:p>
+    <w:p>
+      <w:pPr>
+        <w:numPr>
+          <w:ilvl w:val="0"/>
+          <w:numId w:val="6"/>
+        </w:numPr>
+      </w:pPr>
+      <w:r>
+        <w:rPr>
+          <w:b/>
+          <w:bCs/>
+        </w:rPr>
+        <w:t>NOMBRE_ESTABLECIMIENTO_EDUCATIVO</w:t>
+      </w:r>
+    </w:p>
+    <w:p>
+      <w:pPr>
+        <w:numPr>
+          <w:ilvl w:val="0"/>
+          <w:numId w:val="6"/>
+        </w:numPr>
+      </w:pPr>
+      <w:r>
+        <w:rPr>
+          <w:b/>
+          <w:bCs/>
+        </w:rPr>
+        <w:t>SECTOR</w:t>
+      </w:r>
+      <w:r>
+        <w:t xml:space="preserve">, </w:t>
+      </w:r>
+      <w:r>
+        <w:rPr>
+          <w:b/>
+          <w:bCs/>
+        </w:rPr>
+        <w:t>BARRIO_GEO</w:t>
+      </w:r>
+      <w:r>
+        <w:t xml:space="preserve">, </w:t>
+      </w:r>
+      <w:r>
+        <w:rPr>
+          <w:b/>
+          <w:bCs/>
+        </w:rPr>
+        <w:t>ESTRATO_GEO</w:t>
+      </w:r>
+      <w:r>
+        <w:t xml:space="preserve">, </w:t>
+      </w:r>
+      <w:r>
+        <w:rPr>
+          <w:b/>
+          <w:bCs/>
+        </w:rPr>
+        <w:t>NOMBRE_UPZ</w:t>
+      </w:r>
+      <w:r>
+        <w:t xml:space="preserve"> (variables territoriales)</w:t>
+      </w:r>
+    </w:p>
+    <w:p>
+      <w:pPr>
+        <w:numPr>
+          <w:ilvl w:val="0"/>
+          <w:numId w:val="6"/>
+        </w:numPr>
+      </w:pPr>
+      <w:r>
+        <w:rPr>
+          <w:b/>
+          <w:bCs/>
+        </w:rPr>
+        <w:t>COORDENADA LONGITUD (X)</w:t>
+      </w:r>
+      <w:r>
+        <w:t xml:space="preserve">, </w:t>
+      </w:r>
+      <w:r>
+        <w:rPr>
+          <w:b/>
+          <w:bCs/>
+        </w:rPr>
+        <w:t>COORDENADA LATITUD (Y)</w:t>
+      </w:r>
+      <w:r>
+        <w:t xml:space="preserve"> (coordenadas en EPSG:4326).</w:t>
+      </w:r>
+    </w:p>
+    <w:p>
+      <w:r>
+        <w:t xml:space="preserve">Para facilitar el análisis espacial, se construyó un </w:t>
+      </w:r>
+      <w:proofErr w:type="spellStart"/>
+      <w:r>
+        <w:rPr>
+          <w:b/>
+          <w:bCs/>
+        </w:rPr>
+        <w:t>GeoDataFrame</w:t>
+      </w:r>
+      <w:proofErr w:type="spellEnd"/>
+      <w:r>
+        <w:t xml:space="preserve"> usando </w:t>
+      </w:r>
+      <w:proofErr w:type="spellStart"/>
+      <w:r>
+        <w:t>Shapely</w:t>
+      </w:r>
+      <w:proofErr w:type="spellEnd"/>
+      <w:r>
+        <w:t xml:space="preserve"> y </w:t>
+      </w:r>
+      <w:proofErr w:type="spellStart"/>
+      <w:r>
+        <w:t>GeoPandas</w:t>
+      </w:r>
+      <w:proofErr w:type="spellEnd"/>
+      <w:r>
+        <w:t xml:space="preserve">, </w:t>
+      </w:r>
+      <w:proofErr w:type="spellStart"/>
+      <w:r>
+        <w:t>reproyectado</w:t>
+      </w:r>
+      <w:proofErr w:type="spellEnd"/>
+      <w:r>
+        <w:t xml:space="preserve"> a EPSG:3116 (MAGNA-SIRGAS Bogotá). Dado que el interés es medir la </w:t>
+      </w:r>
+      <w:r>
+        <w:rPr>
+          <w:b/>
+          <w:bCs/>
+        </w:rPr>
+        <w:t>accesibilidad educativa</w:t>
+      </w:r>
+      <w:r>
+        <w:t xml:space="preserve">, se calculó para cada manzana catastral la </w:t>
+      </w:r>
+      <w:r>
+        <w:rPr>
+          <w:b/>
+          <w:bCs/>
+        </w:rPr>
+        <w:t>distancia euclidiana al colegio más cercano</w:t>
+      </w:r>
+      <w:r>
+        <w:t xml:space="preserve">, obtenida con </w:t>
+      </w:r>
+      <w:proofErr w:type="spellStart"/>
+      <w:r>
+        <w:t>sjoin_nearest</w:t>
+      </w:r>
+      <w:proofErr w:type="spellEnd"/>
+      <w:r>
+        <w:t xml:space="preserve"> y </w:t>
+      </w:r>
+      <w:proofErr w:type="spellStart"/>
+      <w:r>
+        <w:t>nearest_points</w:t>
+      </w:r>
+      <w:proofErr w:type="spellEnd"/>
+      <w:r>
+        <w:t>. Esta variable continua (</w:t>
+      </w:r>
+      <w:proofErr w:type="spellStart"/>
+      <w:r>
+        <w:t>dist_colegio_cercano_m</w:t>
+      </w:r>
+      <w:proofErr w:type="spellEnd"/>
+      <w:r>
+        <w:t>) permite capturar la influencia de la proximidad educativa en el valor del metro cuadrado, siguiendo hallazgos como los de Bonilla &amp; Díaz (2021) sobre el efecto de la accesibilidad a servicios en las valoraciones urbanas.</w:t>
+      </w:r>
+    </w:p>
+    <w:p>
+      <w:r>
+        <w:t xml:space="preserve">La elección de esta estrategia evita la geocodificación manual, reduce tiempos de cómputo y aprovecha datos oficiales de alta calidad, alineándose con las políticas de </w:t>
+      </w:r>
+      <w:r>
+        <w:rPr>
+          <w:b/>
+          <w:bCs/>
+        </w:rPr>
+        <w:t>Gobierno Abierto</w:t>
+      </w:r>
+      <w:r>
+        <w:t xml:space="preserve"> y la </w:t>
+      </w:r>
+      <w:r>
+        <w:rPr>
+          <w:b/>
+          <w:bCs/>
+        </w:rPr>
+        <w:t>Estrategia de Catastro Multipropósito</w:t>
+      </w:r>
+      <w:r>
+        <w:t xml:space="preserve"> del IGAC y la SDM.</w:t>
+      </w:r>
+    </w:p>
+    <w:p>
+      <w:r>
+        <w:rPr>
+          <w:b/>
+          <w:bCs/>
+        </w:rPr>
+        <w:t>Referencia para Zotero (APA 7):</w:t>
+      </w:r>
+      <w:r>
+        <w:br/>
+        <w:t xml:space="preserve">Alcaldía Mayor de Bogotá. (s.f.). </w:t>
+      </w:r>
+      <w:r>
+        <w:rPr>
+          <w:i/>
+          <w:iCs/>
+        </w:rPr>
+        <w:t>Colegios Bogotá D.C.</w:t>
+      </w:r>
+      <w:r>
+        <w:t xml:space="preserve"> Portal de Datos Abiertos. </w:t>
+      </w:r>
+      <w:hyperlink r:id="rId6" w:tgtFrame="_new" w:history="1">
+        <w:r>
+          <w:rPr>
+            <w:rStyle w:val="Hipervnculo"/>
+          </w:rPr>
+          <w:t>https://datosabiertos.bogota.gov.co/dataset/colegios-bogota-d-c</w:t>
+        </w:r>
+      </w:hyperlink>
+    </w:p>
+    <w:p/>
+    <w:p>
+      <w:r>
+        <w:t xml:space="preserve">Data set 6 </w:t>
+      </w:r>
+    </w:p>
+    <w:p>
+      <w:proofErr w:type="spellStart"/>
+      <w:r>
+        <w:t>Área_pot</w:t>
+      </w:r>
+      <w:proofErr w:type="spellEnd"/>
+      <w:r>
+        <w:t xml:space="preserve"> </w:t>
+      </w:r>
+    </w:p>
+    <w:p/>
+    <w:p>
+      <w:proofErr w:type="gramStart"/>
+      <w:r>
+        <w:t>Esta ligado</w:t>
+      </w:r>
+      <w:proofErr w:type="gramEnd"/>
+      <w:r>
+        <w:t xml:space="preserve"> a la </w:t>
+      </w:r>
+      <w:hyperlink r:id="rId7" w:history="1">
+        <w:r>
+          <w:rPr>
+            <w:rStyle w:val="Hipervnculo"/>
+          </w:rPr>
+          <w:t>https://www.alcaldiabogota.gov.co/sisjur/normas/Norma1.jsp?i=119582</w:t>
+        </w:r>
+      </w:hyperlink>
+    </w:p>
+    <w:p>
+      <w:r>
+        <w:t>Decreto 555 de 2021 Alcaldía Mayor de Bogotá, D.C</w:t>
+      </w:r>
+    </w:p>
+    <w:p/>
+    <w:p/>
+    <w:p>
+      <w:r>
+        <w:t xml:space="preserve">Y al decreto 646 de 2023 </w:t>
+      </w:r>
+    </w:p>
+    <w:p>
+      <w:hyperlink r:id="rId8" w:history="1">
+        <w:r>
+          <w:rPr>
+            <w:rStyle w:val="Hipervnculo"/>
+          </w:rPr>
+          <w:t>https://www.sdp.gov.co/sites/default/files/decreto_646_de_2023_1.pdf</w:t>
+        </w:r>
+      </w:hyperlink>
+      <w:r>
+        <w:t xml:space="preserve"> </w:t>
+      </w:r>
+    </w:p>
+    <w:p>
+      <w:r>
+        <w:t xml:space="preserve">este data set podría aportar mucho valor al modelo teniendo en cuenta la proyección del </w:t>
+      </w:r>
+      <w:proofErr w:type="spellStart"/>
+      <w:r>
+        <w:t>pot</w:t>
+      </w:r>
+      <w:proofErr w:type="spellEnd"/>
+      <w:r>
+        <w:t xml:space="preserve"> 2021 que a pesar de ser de 4 años atrás aun esta vigente y puede afectar el precio de la vivienda </w:t>
+      </w:r>
+    </w:p>
+    <w:p>
+      <w:r>
+        <w:t xml:space="preserve">Para integrar de forma rigurosa el </w:t>
+      </w:r>
+      <w:r>
+        <w:rPr>
+          <w:b/>
+          <w:bCs/>
+        </w:rPr>
+        <w:t>data set de Áreas de Actividad POT</w:t>
+      </w:r>
+      <w:r>
+        <w:t xml:space="preserve"> en nuestro AVM, resulta fundamental enmarcarlo dentro del </w:t>
+      </w:r>
+      <w:r>
+        <w:rPr>
+          <w:b/>
+          <w:bCs/>
+        </w:rPr>
+        <w:t>Plan de Ordenamiento Territorial – POT “Bogotá Reverdece 2022-2035”</w:t>
+      </w:r>
+      <w:r>
+        <w:t xml:space="preserve"> y el </w:t>
+      </w:r>
+      <w:r>
+        <w:rPr>
+          <w:b/>
+          <w:bCs/>
+        </w:rPr>
+        <w:t>Decreto 555 de 2021</w:t>
+      </w:r>
+      <w:r>
+        <w:t>, que establecen:</w:t>
+      </w:r>
+    </w:p>
+    <w:p>
+      <w:r>
+        <w:pict w14:anchorId="251884A6">
+          <v:rect id="_x0000_i1060" style="width:0;height:1.5pt" o:hralign="center" o:hrstd="t" o:hr="t" fillcolor="#a0a0a0" stroked="f"/>
+        </w:pict>
+      </w:r>
+    </w:p>
+    <w:p>
+      <w:pPr>
+        <w:rPr>
+          <w:b/>
+          <w:bCs/>
+        </w:rPr>
+      </w:pPr>
+      <w:r>
+        <w:rPr>
+          <w:b/>
+          <w:bCs/>
+        </w:rPr>
+        <w:t>1. Estructuras Territoriales del Decreto 555 de 2021</w:t>
+      </w:r>
+    </w:p>
+    <w:p>
+      <w:r>
+        <w:t>El Decreto 555 crea cuatro grandes “estructuras territoriales” que ordenan el uso del suelo en Bogotá y sirven de guía para nuestro análisis espacial:</w:t>
+      </w:r>
+    </w:p>
+    <w:p>
+      <w:pPr>
+        <w:numPr>
+          <w:ilvl w:val="0"/>
+          <w:numId w:val="7"/>
+        </w:numPr>
+      </w:pPr>
+      <w:r>
+        <w:rPr>
+          <w:b/>
+          <w:bCs/>
+        </w:rPr>
+        <w:t>Estructura Ecológica Principal (EEP):</w:t>
+      </w:r>
+      <w:r>
+        <w:t xml:space="preserve"> Áreas para conservación y conexión de ecosistemas.</w:t>
+      </w:r>
+    </w:p>
+    <w:p>
+      <w:pPr>
+        <w:numPr>
+          <w:ilvl w:val="0"/>
+          <w:numId w:val="7"/>
+        </w:numPr>
+      </w:pPr>
+      <w:r>
+        <w:rPr>
+          <w:b/>
+          <w:bCs/>
+        </w:rPr>
+        <w:t>Estructura Integradora de Patrimonios (EIP):</w:t>
+      </w:r>
+      <w:r>
+        <w:t xml:space="preserve"> Patrimonio material, inmaterial y natural.</w:t>
+      </w:r>
+    </w:p>
+    <w:p>
+      <w:pPr>
+        <w:numPr>
+          <w:ilvl w:val="0"/>
+          <w:numId w:val="7"/>
+        </w:numPr>
+      </w:pPr>
+      <w:r>
+        <w:rPr>
+          <w:b/>
+          <w:bCs/>
+        </w:rPr>
+        <w:t>Estructura Funcional y del Cuidado (EFC):</w:t>
+      </w:r>
+      <w:r>
+        <w:t xml:space="preserve"> Equipamientos y espacio público para servicios y cuidados.</w:t>
+      </w:r>
+    </w:p>
+    <w:p>
+      <w:pPr>
+        <w:numPr>
+          <w:ilvl w:val="0"/>
+          <w:numId w:val="7"/>
+        </w:numPr>
+      </w:pPr>
+      <w:r>
+        <w:rPr>
+          <w:b/>
+          <w:bCs/>
+        </w:rPr>
+        <w:t>Estructura Socioeconómica, Creativa y de Innovación (ESECI):</w:t>
+      </w:r>
+      <w:r>
+        <w:t xml:space="preserve"> Dinámicas productivas, industrias creativas y clústeres urbanos. ET08_Urbanismo_y_Paisaj…</w:t>
+      </w:r>
+    </w:p>
+    <w:p>
+      <w:r>
+        <w:pict w14:anchorId="38A59FAF">
+          <v:rect id="_x0000_i1061" style="width:0;height:1.5pt" o:hralign="center" o:hrstd="t" o:hr="t" fillcolor="#a0a0a0" stroked="f"/>
+        </w:pict>
+      </w:r>
+    </w:p>
+    <w:p>
+      <w:pPr>
+        <w:rPr>
+          <w:b/>
+          <w:bCs/>
+        </w:rPr>
+      </w:pPr>
+      <w:r>
+        <w:rPr>
+          <w:b/>
+          <w:bCs/>
+        </w:rPr>
+        <w:t>2. Áreas de Actividad (Art. 240 del Decreto 555)</w:t>
+      </w:r>
+    </w:p>
+    <w:p>
+      <w:r>
+        <w:t xml:space="preserve">El </w:t>
+      </w:r>
+      <w:r>
+        <w:rPr>
+          <w:b/>
+          <w:bCs/>
+        </w:rPr>
+        <w:t>Artículo 240</w:t>
+      </w:r>
+      <w:r>
+        <w:t xml:space="preserve"> clasifica el suelo urbano (o con vocación urbana) en tres </w:t>
+      </w:r>
+      <w:r>
+        <w:rPr>
+          <w:b/>
+          <w:bCs/>
+        </w:rPr>
+        <w:t>Áreas de Actividad</w:t>
+      </w:r>
+      <w:r>
+        <w:t>, según su intensidad de mezcla de usos y su función dentro de la ciudad: ET08_Urbanismo_y_Paisaj…</w:t>
+      </w:r>
+    </w:p>
+    <w:p>
+      <w:pPr>
+        <w:numPr>
+          <w:ilvl w:val="0"/>
+          <w:numId w:val="8"/>
+        </w:numPr>
+      </w:pPr>
+      <w:r>
+        <w:rPr>
+          <w:b/>
+          <w:bCs/>
+        </w:rPr>
+        <w:t>Área de Actividad Estructurante (AAE):</w:t>
+      </w:r>
+    </w:p>
+    <w:p>
+      <w:pPr>
+        <w:numPr>
+          <w:ilvl w:val="1"/>
+          <w:numId w:val="8"/>
+        </w:numPr>
+      </w:pPr>
+      <w:r>
+        <w:rPr>
+          <w:b/>
+          <w:bCs/>
+        </w:rPr>
+        <w:t>Receptora de vivienda de interés social:</w:t>
+      </w:r>
+      <w:r>
+        <w:t xml:space="preserve"> Zonas que promueven VIS/VIP.</w:t>
+      </w:r>
+    </w:p>
+    <w:p>
+      <w:pPr>
+        <w:numPr>
+          <w:ilvl w:val="1"/>
+          <w:numId w:val="8"/>
+        </w:numPr>
+      </w:pPr>
+      <w:r>
+        <w:rPr>
+          <w:b/>
+          <w:bCs/>
+        </w:rPr>
+        <w:lastRenderedPageBreak/>
+        <w:t>Receptora de actividades económicas:</w:t>
+      </w:r>
+      <w:r>
+        <w:t xml:space="preserve"> Corredores interconectados de alta/media capacidad que potencian el empleo.</w:t>
+      </w:r>
+    </w:p>
+    <w:p>
+      <w:pPr>
+        <w:numPr>
+          <w:ilvl w:val="0"/>
+          <w:numId w:val="8"/>
+        </w:numPr>
+      </w:pPr>
+      <w:r>
+        <w:rPr>
+          <w:b/>
+          <w:bCs/>
+        </w:rPr>
+        <w:t>Área de Actividad de Proximidad (AAP):</w:t>
+      </w:r>
+    </w:p>
+    <w:p>
+      <w:pPr>
+        <w:numPr>
+          <w:ilvl w:val="1"/>
+          <w:numId w:val="8"/>
+        </w:numPr>
+      </w:pPr>
+      <w:r>
+        <w:rPr>
+          <w:b/>
+          <w:bCs/>
+        </w:rPr>
+        <w:t>Generadora de soportes urbanos:</w:t>
+      </w:r>
+      <w:r>
+        <w:t xml:space="preserve"> Sectores con potencial para dotaciones y servicios locales.</w:t>
+      </w:r>
+    </w:p>
+    <w:p>
+      <w:pPr>
+        <w:numPr>
+          <w:ilvl w:val="1"/>
+          <w:numId w:val="8"/>
+        </w:numPr>
+      </w:pPr>
+      <w:r>
+        <w:rPr>
+          <w:b/>
+          <w:bCs/>
+        </w:rPr>
+        <w:t>Receptora de soportes urbanos:</w:t>
+      </w:r>
+      <w:r>
+        <w:t xml:space="preserve"> Tejidos residenciales donde se prioriza la cercanía a equipamientos.</w:t>
+      </w:r>
+    </w:p>
+    <w:p>
+      <w:pPr>
+        <w:numPr>
+          <w:ilvl w:val="0"/>
+          <w:numId w:val="8"/>
+        </w:numPr>
+      </w:pPr>
+      <w:r>
+        <w:rPr>
+          <w:b/>
+          <w:bCs/>
+        </w:rPr>
+        <w:t>Área de Actividad Grandes Servicios Metropolitanos (AAGSM):</w:t>
+      </w:r>
+      <w:r>
+        <w:br/>
+        <w:t>Zonas con equipamientos especializados de escala metropolitana (hospitales, universidades, grandes servicios). abc-pot-septiembre2021-…</w:t>
+      </w:r>
+    </w:p>
+    <w:p>
+      <w:r>
+        <w:pict w14:anchorId="44EBCC13">
+          <v:rect id="_x0000_i1062" style="width:0;height:1.5pt" o:hralign="center" o:hrstd="t" o:hr="t" fillcolor="#a0a0a0" stroked="f"/>
+        </w:pict>
+      </w:r>
+    </w:p>
+    <w:p>
+      <w:pPr>
+        <w:rPr>
+          <w:b/>
+          <w:bCs/>
+        </w:rPr>
+      </w:pPr>
+      <w:r>
+        <w:rPr>
+          <w:b/>
+          <w:bCs/>
+        </w:rPr>
+        <w:t>3. Aplicación en ET08 “Urbanismo y Paisajismo”</w:t>
+      </w:r>
+    </w:p>
+    <w:p>
+      <w:r>
+        <w:t xml:space="preserve">En el </w:t>
+      </w:r>
+      <w:r>
+        <w:rPr>
+          <w:b/>
+          <w:bCs/>
+        </w:rPr>
+        <w:t>Anexo H (Apéndice 5) del Estudio ET08</w:t>
+      </w:r>
+      <w:r>
+        <w:t xml:space="preserve">, que soporta la factibilidad de la </w:t>
+      </w:r>
+      <w:r>
+        <w:rPr>
+          <w:b/>
+          <w:bCs/>
+        </w:rPr>
+        <w:t>Línea 2 del Metro</w:t>
+      </w:r>
+      <w:r>
+        <w:t>, se mapean esas tres áreas de actividad a cada estación, de modo de:</w:t>
+      </w:r>
+    </w:p>
+    <w:p>
+      <w:pPr>
+        <w:numPr>
+          <w:ilvl w:val="0"/>
+          <w:numId w:val="9"/>
+        </w:numPr>
+      </w:pPr>
+      <w:r>
+        <w:rPr>
+          <w:b/>
+          <w:bCs/>
+        </w:rPr>
+        <w:t>Identificar</w:t>
+      </w:r>
+      <w:r>
+        <w:t xml:space="preserve"> qué estaciones se ubican en AAE, AAP o AAGSM.</w:t>
+      </w:r>
+    </w:p>
+    <w:p>
+      <w:pPr>
+        <w:numPr>
+          <w:ilvl w:val="0"/>
+          <w:numId w:val="9"/>
+        </w:numPr>
+      </w:pPr>
+      <w:r>
+        <w:rPr>
+          <w:b/>
+          <w:bCs/>
+        </w:rPr>
+        <w:t>Priorizar</w:t>
+      </w:r>
+      <w:r>
+        <w:t xml:space="preserve"> intervenciones y </w:t>
+      </w:r>
+      <w:proofErr w:type="spellStart"/>
+      <w:r>
+        <w:t>dummy</w:t>
+      </w:r>
+      <w:proofErr w:type="spellEnd"/>
+      <w:r>
+        <w:t>-variables de “</w:t>
+      </w:r>
+      <w:proofErr w:type="spellStart"/>
+      <w:r>
+        <w:t>uso_Estructurante</w:t>
+      </w:r>
+      <w:proofErr w:type="spellEnd"/>
+      <w:r>
+        <w:t>”, “</w:t>
+      </w:r>
+      <w:proofErr w:type="spellStart"/>
+      <w:r>
+        <w:t>uso_Proximidad</w:t>
+      </w:r>
+      <w:proofErr w:type="spellEnd"/>
+      <w:r>
+        <w:t>” o “</w:t>
+      </w:r>
+      <w:proofErr w:type="spellStart"/>
+      <w:r>
+        <w:t>uso_GrandesServicios</w:t>
+      </w:r>
+      <w:proofErr w:type="spellEnd"/>
+      <w:r>
+        <w:t>” para nuestro modelo AVM.</w:t>
+      </w:r>
+    </w:p>
+    <w:p>
+      <w:pPr>
+        <w:numPr>
+          <w:ilvl w:val="0"/>
+          <w:numId w:val="9"/>
+        </w:numPr>
+      </w:pPr>
+      <w:r>
+        <w:rPr>
+          <w:b/>
+          <w:bCs/>
+        </w:rPr>
+        <w:t>Establecer</w:t>
+      </w:r>
+      <w:r>
+        <w:t xml:space="preserve"> estrategias de diseño urbano (nodos multimodales, corredores verdes, etc.) en función de la categoría de cada estación. ET08_Urbanismo_y_Paisaj…</w:t>
+      </w:r>
+    </w:p>
+    <w:p>
+      <w:r>
+        <w:pict w14:anchorId="2500C407">
+          <v:rect id="_x0000_i1063" style="width:0;height:1.5pt" o:hralign="center" o:hrstd="t" o:hr="t" fillcolor="#a0a0a0" stroked="f"/>
+        </w:pict>
+      </w:r>
+    </w:p>
+    <w:p>
+      <w:pPr>
+        <w:rPr>
+          <w:b/>
+          <w:bCs/>
+        </w:rPr>
+      </w:pPr>
+      <w:r>
+        <w:rPr>
+          <w:b/>
+          <w:bCs/>
+        </w:rPr>
+        <w:t>4. ABC-POT “Bogotá Reverdece”</w:t>
+      </w:r>
+    </w:p>
+    <w:p>
+      <w:r>
+        <w:t xml:space="preserve">El documento </w:t>
+      </w:r>
+      <w:r>
+        <w:rPr>
+          <w:b/>
+          <w:bCs/>
+        </w:rPr>
+        <w:t>ABC del POT</w:t>
+      </w:r>
+      <w:r>
+        <w:t xml:space="preserve"> sintetiza:</w:t>
+      </w:r>
+    </w:p>
+    <w:p>
+      <w:pPr>
+        <w:numPr>
+          <w:ilvl w:val="0"/>
+          <w:numId w:val="10"/>
+        </w:numPr>
+      </w:pPr>
+      <w:r>
+        <w:t xml:space="preserve">La visión de </w:t>
+      </w:r>
+      <w:r>
+        <w:rPr>
+          <w:b/>
+          <w:bCs/>
+        </w:rPr>
+        <w:t>“ciudad de proximidad”</w:t>
+      </w:r>
+      <w:r>
+        <w:t xml:space="preserve"> (viajes ≤ 30 min a pie/bici/transporte público).</w:t>
+      </w:r>
+    </w:p>
+    <w:p>
+      <w:pPr>
+        <w:numPr>
+          <w:ilvl w:val="0"/>
+          <w:numId w:val="10"/>
+        </w:numPr>
+      </w:pPr>
+      <w:r>
+        <w:t xml:space="preserve">Las </w:t>
+      </w:r>
+      <w:r>
+        <w:rPr>
+          <w:b/>
+          <w:bCs/>
+        </w:rPr>
+        <w:t>12 políticas</w:t>
+      </w:r>
+      <w:r>
+        <w:t xml:space="preserve"> distritales (movilidad sostenible, cuidado, ecourbanismo, etc.) que sustentan el POT.</w:t>
+      </w:r>
+    </w:p>
+    <w:p>
+      <w:pPr>
+        <w:numPr>
+          <w:ilvl w:val="0"/>
+          <w:numId w:val="10"/>
+        </w:numPr>
+      </w:pPr>
+      <w:r>
+        <w:t xml:space="preserve">La </w:t>
+      </w:r>
+      <w:r>
+        <w:rPr>
+          <w:b/>
+          <w:bCs/>
+        </w:rPr>
+        <w:t>escalabilidad</w:t>
+      </w:r>
+      <w:r>
+        <w:t xml:space="preserve"> del modelo en tres niveles (regional, distrital, local </w:t>
+      </w:r>
+      <w:proofErr w:type="spellStart"/>
+      <w:r>
+        <w:t>via</w:t>
+      </w:r>
+      <w:proofErr w:type="spellEnd"/>
+      <w:r>
+        <w:t xml:space="preserve"> UPL).</w:t>
+      </w:r>
+    </w:p>
+    <w:p>
+      <w:pPr>
+        <w:numPr>
+          <w:ilvl w:val="0"/>
+          <w:numId w:val="10"/>
+        </w:numPr>
+      </w:pPr>
+      <w:r>
+        <w:t xml:space="preserve">El </w:t>
+      </w:r>
+      <w:r>
+        <w:rPr>
+          <w:b/>
+          <w:bCs/>
+        </w:rPr>
+        <w:t>énfasis</w:t>
+      </w:r>
+      <w:r>
+        <w:t xml:space="preserve"> en conservación ecológica, revitalización urbana y generación de </w:t>
+      </w:r>
+      <w:r>
+        <w:rPr>
+          <w:b/>
+          <w:bCs/>
+        </w:rPr>
+        <w:t>equipamientos de cuidado</w:t>
+      </w:r>
+      <w:r>
+        <w:t>. abc-pot-septiembre2021-…</w:t>
+      </w:r>
+    </w:p>
+    <w:p>
+      <w:r>
+        <w:pict w14:anchorId="296D1331">
+          <v:rect id="_x0000_i1064" style="width:0;height:1.5pt" o:hralign="center" o:hrstd="t" o:hr="t" fillcolor="#a0a0a0" stroked="f"/>
+        </w:pict>
+      </w:r>
+    </w:p>
+    <w:p>
+      <w:pPr>
+        <w:rPr>
+          <w:b/>
+          <w:bCs/>
+        </w:rPr>
+      </w:pPr>
+      <w:r>
+        <w:rPr>
+          <w:b/>
+          <w:bCs/>
+        </w:rPr>
+        <w:lastRenderedPageBreak/>
+        <w:t>Conclusión para nuestro TFM</w:t>
+      </w:r>
+    </w:p>
+    <w:p>
+      <w:pPr>
+        <w:numPr>
+          <w:ilvl w:val="0"/>
+          <w:numId w:val="11"/>
+        </w:numPr>
+      </w:pPr>
+      <w:r>
+        <w:rPr>
+          <w:b/>
+          <w:bCs/>
+        </w:rPr>
+        <w:t>Codificar</w:t>
+      </w:r>
+      <w:r>
+        <w:t xml:space="preserve"> en </w:t>
+      </w:r>
+      <w:proofErr w:type="spellStart"/>
+      <w:r>
+        <w:t>df_join</w:t>
+      </w:r>
+      <w:proofErr w:type="spellEnd"/>
+      <w:r>
+        <w:t xml:space="preserve"> los tres tipos de área de actividad (AAE, AAP, AAGSM) según la columna NOMBRE_ARE de </w:t>
+      </w:r>
+      <w:proofErr w:type="spellStart"/>
+      <w:r>
+        <w:t>area_pot</w:t>
+      </w:r>
+      <w:proofErr w:type="spellEnd"/>
       <w:r>
         <w:t>.</w:t>
       </w:r>
     </w:p>
+    <w:p>
+      <w:pPr>
+        <w:numPr>
+          <w:ilvl w:val="0"/>
+          <w:numId w:val="11"/>
+        </w:numPr>
+      </w:pPr>
+      <w:r>
+        <w:rPr>
+          <w:b/>
+          <w:bCs/>
+        </w:rPr>
+        <w:t>Generar</w:t>
+      </w:r>
+      <w:r>
+        <w:t xml:space="preserve"> </w:t>
+      </w:r>
+      <w:proofErr w:type="spellStart"/>
+      <w:r>
+        <w:t>dummies</w:t>
+      </w:r>
+      <w:proofErr w:type="spellEnd"/>
+      <w:r>
+        <w:t xml:space="preserve"> para cada categoría, en lugar de utilizar un único campo genérico.</w:t>
+      </w:r>
+    </w:p>
+    <w:p>
+      <w:pPr>
+        <w:numPr>
+          <w:ilvl w:val="0"/>
+          <w:numId w:val="11"/>
+        </w:numPr>
+      </w:pPr>
+      <w:r>
+        <w:rPr>
+          <w:b/>
+          <w:bCs/>
+        </w:rPr>
+        <w:t>Vincular</w:t>
+      </w:r>
+      <w:r>
+        <w:t xml:space="preserve"> esas categorías con otras variables (valor_m2, estrato, delitos, transporte, colegios) para capturar el efecto del </w:t>
+      </w:r>
+      <w:r>
+        <w:rPr>
+          <w:b/>
+          <w:bCs/>
+        </w:rPr>
+        <w:t>entorno normativo</w:t>
+      </w:r>
+      <w:r>
+        <w:t xml:space="preserve"> en el valor del m².</w:t>
+      </w:r>
+    </w:p>
+    <w:p>
+      <w:pPr>
+        <w:numPr>
+          <w:ilvl w:val="0"/>
+          <w:numId w:val="11"/>
+        </w:numPr>
+      </w:pPr>
+      <w:r>
+        <w:rPr>
+          <w:b/>
+          <w:bCs/>
+        </w:rPr>
+        <w:t>Documentar</w:t>
+      </w:r>
+      <w:r>
+        <w:t xml:space="preserve"> en la memoria que estas decisiones se basan directamente en:</w:t>
+      </w:r>
+    </w:p>
+    <w:p>
+      <w:pPr>
+        <w:numPr>
+          <w:ilvl w:val="1"/>
+          <w:numId w:val="11"/>
+        </w:numPr>
+      </w:pPr>
+      <w:r>
+        <w:t>Art. 240 Decreto 555 de 2021 (definición de áreas de actividad) ET08_Urbanismo_y_Paisaj…</w:t>
+      </w:r>
+    </w:p>
+    <w:p>
+      <w:pPr>
+        <w:numPr>
+          <w:ilvl w:val="1"/>
+          <w:numId w:val="11"/>
+        </w:numPr>
+      </w:pPr>
+      <w:r>
+        <w:t>Anexo 5 ET08 (aplicación a corredores de Metro) ET08_Urbanismo_y_Paisaj…</w:t>
+      </w:r>
+    </w:p>
+    <w:p>
+      <w:pPr>
+        <w:numPr>
+          <w:ilvl w:val="1"/>
+          <w:numId w:val="11"/>
+        </w:numPr>
+      </w:pPr>
+      <w:r>
+        <w:t xml:space="preserve">ABC-POT 2022-2035 (visión general y políticas de ciudad de proximidad) </w:t>
+      </w:r>
+    </w:p>
+    <w:p>
+      <w:r>
+        <w:rPr>
+          <w:b/>
+          <w:bCs/>
+        </w:rPr>
+        <w:t>Nota metodológica para el TFM: Integración de Áreas de Actividad POT</w:t>
+      </w:r>
+    </w:p>
+    <w:p>
+      <w:r>
+        <w:t xml:space="preserve">El análisis del entorno urbano se enriqueció con la capa oficial de </w:t>
+      </w:r>
+      <w:r>
+        <w:rPr>
+          <w:b/>
+          <w:bCs/>
+        </w:rPr>
+        <w:t>“Área de Actividad – POT Bogotá D.C.”</w:t>
+      </w:r>
+      <w:r>
+        <w:t xml:space="preserve">, derivada de la Resolución 555 de 2021 (Secretaría Distrital de Planeación). Dicha resolución establece, en su Artículo 240, tres categorías de Área de Actividad (AAE: estructurante receptora de vivienda o de actividades económicas; AAP: de proximidad generadora o receptora de soportes urbanos; y AAGSM: Grandes Servicios Metropolitanos), además de zonas sometidas a Plan Especial de Manejo y Protección (PEMP). El </w:t>
+      </w:r>
+      <w:proofErr w:type="spellStart"/>
+      <w:r>
+        <w:t>dataset</w:t>
+      </w:r>
+      <w:proofErr w:type="spellEnd"/>
+      <w:r>
+        <w:t>, formado por polígonos georreferenciados en EPSG:3116, se vinculó con cada manzana catastral (</w:t>
+      </w:r>
+      <w:proofErr w:type="spellStart"/>
+      <w:r>
+        <w:t>df_join</w:t>
+      </w:r>
+      <w:proofErr w:type="spellEnd"/>
+      <w:r>
+        <w:t xml:space="preserve">) mediante una </w:t>
+      </w:r>
+      <w:r>
+        <w:rPr>
+          <w:b/>
+          <w:bCs/>
+        </w:rPr>
+        <w:t>unión espacial por intersección</w:t>
+      </w:r>
+      <w:r>
+        <w:t xml:space="preserve"> (</w:t>
+      </w:r>
+      <w:proofErr w:type="spellStart"/>
+      <w:r>
+        <w:t>sjoin</w:t>
+      </w:r>
+      <w:proofErr w:type="spellEnd"/>
+      <w:r>
+        <w:t xml:space="preserve">, </w:t>
+      </w:r>
+      <w:proofErr w:type="spellStart"/>
+      <w:r>
+        <w:t>predicate</w:t>
+      </w:r>
+      <w:proofErr w:type="spellEnd"/>
+      <w:r>
+        <w:t>=</w:t>
+      </w:r>
+      <w:proofErr w:type="spellStart"/>
+      <w:r>
+        <w:t>intersects</w:t>
+      </w:r>
+      <w:proofErr w:type="spellEnd"/>
+      <w:r>
+        <w:t xml:space="preserve">), asignando la etiqueta </w:t>
+      </w:r>
+      <w:proofErr w:type="spellStart"/>
+      <w:r>
+        <w:t>area_actividad</w:t>
+      </w:r>
+      <w:proofErr w:type="spellEnd"/>
+      <w:r>
+        <w:t xml:space="preserve"> a cada registro. A continuación, se crearon variables </w:t>
+      </w:r>
+      <w:proofErr w:type="spellStart"/>
+      <w:r>
+        <w:t>dummy</w:t>
+      </w:r>
+      <w:proofErr w:type="spellEnd"/>
+      <w:r>
+        <w:t xml:space="preserve"> para cada </w:t>
+      </w:r>
+      <w:proofErr w:type="spellStart"/>
+      <w:r>
+        <w:t>sub-categoría</w:t>
+      </w:r>
+      <w:proofErr w:type="spellEnd"/>
+      <w:r>
+        <w:t xml:space="preserve"> basada en palabras clave (“vivienda”, “actividades económicas”, “servicios metropolitanos”, “generadora de soportes urbanos”, “receptora de soportes urbanos” y “Plan Especial”), con el fin de cuantificar la influencia del </w:t>
+      </w:r>
+      <w:r>
+        <w:rPr>
+          <w:b/>
+          <w:bCs/>
+        </w:rPr>
+        <w:t>uso predominante del suelo</w:t>
+      </w:r>
+      <w:r>
+        <w:t xml:space="preserve"> en la valoración del metro cuadrado. Esta aproximación respalda la calidad contextual del modelo hedonista y alinea el análisis con las políticas de </w:t>
+      </w:r>
+      <w:r>
+        <w:rPr>
+          <w:b/>
+          <w:bCs/>
+        </w:rPr>
+        <w:t>Gobierno Abierto</w:t>
+      </w:r>
+      <w:r>
+        <w:t xml:space="preserve"> y </w:t>
+      </w:r>
+      <w:r>
+        <w:rPr>
+          <w:b/>
+          <w:bCs/>
+        </w:rPr>
+        <w:t>Catastro Multipropósito</w:t>
+      </w:r>
+      <w:r>
+        <w:t xml:space="preserve"> de Bogotá.</w:t>
+      </w:r>
+    </w:p>
+    <w:p>
+      <w:r>
+        <w:rPr>
+          <w:b/>
+          <w:bCs/>
+        </w:rPr>
+        <w:t>Referencias clave</w:t>
+      </w:r>
+    </w:p>
+    <w:p>
+      <w:pPr>
+        <w:numPr>
+          <w:ilvl w:val="0"/>
+          <w:numId w:val="12"/>
+        </w:numPr>
+      </w:pPr>
+      <w:r>
+        <w:t xml:space="preserve">Alcaldía Mayor de Bogotá – Secretaría Distrital de Planeación. (2021). </w:t>
+      </w:r>
+      <w:r>
+        <w:rPr>
+          <w:i/>
+          <w:iCs/>
+        </w:rPr>
+        <w:t>Resolución 555 de 2021 – Área de Actividad POT Bogotá D.C.</w:t>
+      </w:r>
+      <w:r>
+        <w:t xml:space="preserve"> Portal de Datos Abiertos de Bogotá.</w:t>
+      </w:r>
+    </w:p>
+    <w:p>
+      <w:pPr>
+        <w:numPr>
+          <w:ilvl w:val="0"/>
+          <w:numId w:val="12"/>
+        </w:numPr>
+      </w:pPr>
+      <w:r>
+        <w:lastRenderedPageBreak/>
+        <w:t xml:space="preserve">Alcaldía Mayor de Bogotá – Secretaría Distrital de Planeación. (2021). </w:t>
+      </w:r>
+      <w:r>
+        <w:rPr>
+          <w:i/>
+          <w:iCs/>
+        </w:rPr>
+        <w:t>Plan de Ordenamiento Territorial “Bogotá Reverdece” 2022-2035</w:t>
+      </w:r>
+      <w:r>
+        <w:t>.</w:t>
+      </w:r>
+    </w:p>
+    <w:p>
+      <w:pPr>
+        <w:numPr>
+          <w:ilvl w:val="0"/>
+          <w:numId w:val="12"/>
+        </w:numPr>
+      </w:pPr>
+      <w:r>
+        <w:t xml:space="preserve">Bonilla, D. &amp; Díaz, F. (2021). </w:t>
+      </w:r>
+      <w:r>
+        <w:rPr>
+          <w:i/>
+          <w:iCs/>
+        </w:rPr>
+        <w:t>Efectos del transporte masivo sobre el valor del suelo en ciudades latinoamericanas</w:t>
+      </w:r>
+      <w:r>
+        <w:t>. Revista de Economía Urbana.</w:t>
+      </w:r>
+    </w:p>
+    <w:p>
+      <w:pPr>
+        <w:pStyle w:val="Prrafodelista"/>
+        <w:numPr>
+          <w:ilvl w:val="0"/>
+          <w:numId w:val="12"/>
+        </w:numPr>
+        <w:spacing w:before="100" w:beforeAutospacing="1" w:after="100" w:afterAutospacing="1" w:line="240" w:lineRule="auto"/>
+        <w:rPr>
+          <w:rFonts w:ascii="Times New Roman" w:eastAsia="Times New Roman" w:hAnsi="Times New Roman" w:cs="Times New Roman"/>
+          <w:kern w:val="0"/>
+          <w:lang w:eastAsia="es-CO"/>
+          <w14:ligatures w14:val="none"/>
+        </w:rPr>
+      </w:pPr>
+      <w:proofErr w:type="gramStart"/>
+      <w:r>
+        <w:rPr>
+          <w:rFonts w:ascii="Times New Roman" w:eastAsia="Times New Roman" w:hAnsi="Symbol" w:cs="Times New Roman"/>
+          <w:kern w:val="0"/>
+          <w:lang w:eastAsia="es-CO"/>
+          <w14:ligatures w14:val="none"/>
+        </w:rPr>
+        <w:t></w:t>
+      </w:r>
+      <w:r>
+        <w:rPr>
+          <w:rFonts w:ascii="Times New Roman" w:eastAsia="Times New Roman" w:hAnsi="Times New Roman" w:cs="Times New Roman"/>
+          <w:kern w:val="0"/>
+          <w:lang w:eastAsia="es-CO"/>
+          <w14:ligatures w14:val="none"/>
+        </w:rPr>
+        <w:t xml:space="preserve">  </w:t>
+      </w:r>
+      <w:r>
+        <w:rPr>
+          <w:rFonts w:ascii="Times New Roman" w:eastAsia="Times New Roman" w:hAnsi="Times New Roman" w:cs="Times New Roman"/>
+          <w:b/>
+          <w:bCs/>
+          <w:kern w:val="0"/>
+          <w:lang w:eastAsia="es-CO"/>
+          <w14:ligatures w14:val="none"/>
+        </w:rPr>
+        <w:t>AAE</w:t>
+      </w:r>
+      <w:proofErr w:type="gramEnd"/>
+      <w:r>
+        <w:rPr>
+          <w:rFonts w:ascii="Times New Roman" w:eastAsia="Times New Roman" w:hAnsi="Times New Roman" w:cs="Times New Roman"/>
+          <w:b/>
+          <w:bCs/>
+          <w:kern w:val="0"/>
+          <w:lang w:eastAsia="es-CO"/>
+          <w14:ligatures w14:val="none"/>
+        </w:rPr>
+        <w:t xml:space="preserve"> vivienda (</w:t>
+      </w:r>
+      <w:proofErr w:type="spellStart"/>
+      <w:r>
+        <w:rPr>
+          <w:rFonts w:ascii="Courier New" w:eastAsia="Times New Roman" w:hAnsi="Courier New" w:cs="Courier New"/>
+          <w:b/>
+          <w:bCs/>
+          <w:kern w:val="0"/>
+          <w:sz w:val="20"/>
+          <w:szCs w:val="20"/>
+          <w:lang w:eastAsia="es-CO"/>
+          <w14:ligatures w14:val="none"/>
+        </w:rPr>
+        <w:t>uso_aae_vivienda</w:t>
+      </w:r>
+      <w:proofErr w:type="spellEnd"/>
+      <w:r>
+        <w:rPr>
+          <w:rFonts w:ascii="Times New Roman" w:eastAsia="Times New Roman" w:hAnsi="Times New Roman" w:cs="Times New Roman"/>
+          <w:b/>
+          <w:bCs/>
+          <w:kern w:val="0"/>
+          <w:lang w:eastAsia="es-CO"/>
+          <w14:ligatures w14:val="none"/>
+        </w:rPr>
+        <w:t>)</w:t>
+      </w:r>
+      <w:r>
+        <w:rPr>
+          <w:rFonts w:ascii="Times New Roman" w:eastAsia="Times New Roman" w:hAnsi="Times New Roman" w:cs="Times New Roman"/>
+          <w:kern w:val="0"/>
+          <w:lang w:eastAsia="es-CO"/>
+          <w14:ligatures w14:val="none"/>
+        </w:rPr>
+        <w:t>: Zona prioritaria para el desarrollo de vivienda de interés social, con incentivos a la construcción residencial y restringida densidad comercial.</w:t>
+      </w:r>
+    </w:p>
+    <w:p>
+      <w:pPr>
+        <w:pStyle w:val="Prrafodelista"/>
+        <w:numPr>
+          <w:ilvl w:val="0"/>
+          <w:numId w:val="12"/>
+        </w:numPr>
+        <w:spacing w:before="100" w:beforeAutospacing="1" w:after="100" w:afterAutospacing="1" w:line="240" w:lineRule="auto"/>
+        <w:rPr>
+          <w:rFonts w:ascii="Times New Roman" w:eastAsia="Times New Roman" w:hAnsi="Times New Roman" w:cs="Times New Roman"/>
+          <w:kern w:val="0"/>
+          <w:lang w:eastAsia="es-CO"/>
+          <w14:ligatures w14:val="none"/>
+        </w:rPr>
+      </w:pPr>
+      <w:proofErr w:type="gramStart"/>
+      <w:r>
+        <w:rPr>
+          <w:rFonts w:ascii="Times New Roman" w:eastAsia="Times New Roman" w:hAnsi="Symbol" w:cs="Times New Roman"/>
+          <w:kern w:val="0"/>
+          <w:lang w:eastAsia="es-CO"/>
+          <w14:ligatures w14:val="none"/>
+        </w:rPr>
+        <w:t></w:t>
+      </w:r>
+      <w:r>
+        <w:rPr>
+          <w:rFonts w:ascii="Times New Roman" w:eastAsia="Times New Roman" w:hAnsi="Times New Roman" w:cs="Times New Roman"/>
+          <w:kern w:val="0"/>
+          <w:lang w:eastAsia="es-CO"/>
+          <w14:ligatures w14:val="none"/>
+        </w:rPr>
+        <w:t xml:space="preserve">  </w:t>
+      </w:r>
+      <w:r>
+        <w:rPr>
+          <w:rFonts w:ascii="Times New Roman" w:eastAsia="Times New Roman" w:hAnsi="Times New Roman" w:cs="Times New Roman"/>
+          <w:b/>
+          <w:bCs/>
+          <w:kern w:val="0"/>
+          <w:lang w:eastAsia="es-CO"/>
+          <w14:ligatures w14:val="none"/>
+        </w:rPr>
+        <w:t>AAE</w:t>
+      </w:r>
+      <w:proofErr w:type="gramEnd"/>
+      <w:r>
+        <w:rPr>
+          <w:rFonts w:ascii="Times New Roman" w:eastAsia="Times New Roman" w:hAnsi="Times New Roman" w:cs="Times New Roman"/>
+          <w:b/>
+          <w:bCs/>
+          <w:kern w:val="0"/>
+          <w:lang w:eastAsia="es-CO"/>
+          <w14:ligatures w14:val="none"/>
+        </w:rPr>
+        <w:t xml:space="preserve"> economía (</w:t>
+      </w:r>
+      <w:proofErr w:type="spellStart"/>
+      <w:r>
+        <w:rPr>
+          <w:rFonts w:ascii="Courier New" w:eastAsia="Times New Roman" w:hAnsi="Courier New" w:cs="Courier New"/>
+          <w:b/>
+          <w:bCs/>
+          <w:kern w:val="0"/>
+          <w:sz w:val="20"/>
+          <w:szCs w:val="20"/>
+          <w:lang w:eastAsia="es-CO"/>
+          <w14:ligatures w14:val="none"/>
+        </w:rPr>
+        <w:t>uso_aae_economica</w:t>
+      </w:r>
+      <w:proofErr w:type="spellEnd"/>
+      <w:r>
+        <w:rPr>
+          <w:rFonts w:ascii="Times New Roman" w:eastAsia="Times New Roman" w:hAnsi="Times New Roman" w:cs="Times New Roman"/>
+          <w:b/>
+          <w:bCs/>
+          <w:kern w:val="0"/>
+          <w:lang w:eastAsia="es-CO"/>
+          <w14:ligatures w14:val="none"/>
+        </w:rPr>
+        <w:t>)</w:t>
+      </w:r>
+      <w:r>
+        <w:rPr>
+          <w:rFonts w:ascii="Times New Roman" w:eastAsia="Times New Roman" w:hAnsi="Times New Roman" w:cs="Times New Roman"/>
+          <w:kern w:val="0"/>
+          <w:lang w:eastAsia="es-CO"/>
+          <w14:ligatures w14:val="none"/>
+        </w:rPr>
+        <w:t>: Corredor estructurante receptor de actividades económicas, donde se promueve la instalación de empresas, oficinas y comercios de escala media-alta.</w:t>
+      </w:r>
+    </w:p>
+    <w:p>
+      <w:pPr>
+        <w:pStyle w:val="Prrafodelista"/>
+        <w:numPr>
+          <w:ilvl w:val="0"/>
+          <w:numId w:val="12"/>
+        </w:numPr>
+        <w:spacing w:before="100" w:beforeAutospacing="1" w:after="100" w:afterAutospacing="1" w:line="240" w:lineRule="auto"/>
+        <w:rPr>
+          <w:rFonts w:ascii="Times New Roman" w:eastAsia="Times New Roman" w:hAnsi="Times New Roman" w:cs="Times New Roman"/>
+          <w:kern w:val="0"/>
+          <w:lang w:eastAsia="es-CO"/>
+          <w14:ligatures w14:val="none"/>
+        </w:rPr>
+      </w:pPr>
+      <w:proofErr w:type="gramStart"/>
+      <w:r>
+        <w:rPr>
+          <w:rFonts w:ascii="Times New Roman" w:eastAsia="Times New Roman" w:hAnsi="Symbol" w:cs="Times New Roman"/>
+          <w:kern w:val="0"/>
+          <w:lang w:eastAsia="es-CO"/>
+          <w14:ligatures w14:val="none"/>
+        </w:rPr>
+        <w:t></w:t>
+      </w:r>
+      <w:r>
+        <w:rPr>
+          <w:rFonts w:ascii="Times New Roman" w:eastAsia="Times New Roman" w:hAnsi="Times New Roman" w:cs="Times New Roman"/>
+          <w:kern w:val="0"/>
+          <w:lang w:eastAsia="es-CO"/>
+          <w14:ligatures w14:val="none"/>
+        </w:rPr>
+        <w:t xml:space="preserve">  </w:t>
+      </w:r>
+      <w:r>
+        <w:rPr>
+          <w:rFonts w:ascii="Times New Roman" w:eastAsia="Times New Roman" w:hAnsi="Times New Roman" w:cs="Times New Roman"/>
+          <w:b/>
+          <w:bCs/>
+          <w:kern w:val="0"/>
+          <w:lang w:eastAsia="es-CO"/>
+          <w14:ligatures w14:val="none"/>
+        </w:rPr>
+        <w:t>AAGSM</w:t>
+      </w:r>
+      <w:proofErr w:type="gramEnd"/>
+      <w:r>
+        <w:rPr>
+          <w:rFonts w:ascii="Times New Roman" w:eastAsia="Times New Roman" w:hAnsi="Times New Roman" w:cs="Times New Roman"/>
+          <w:b/>
+          <w:bCs/>
+          <w:kern w:val="0"/>
+          <w:lang w:eastAsia="es-CO"/>
+          <w14:ligatures w14:val="none"/>
+        </w:rPr>
+        <w:t xml:space="preserve"> (</w:t>
+      </w:r>
+      <w:proofErr w:type="spellStart"/>
+      <w:r>
+        <w:rPr>
+          <w:rFonts w:ascii="Courier New" w:eastAsia="Times New Roman" w:hAnsi="Courier New" w:cs="Courier New"/>
+          <w:b/>
+          <w:bCs/>
+          <w:kern w:val="0"/>
+          <w:sz w:val="20"/>
+          <w:szCs w:val="20"/>
+          <w:lang w:eastAsia="es-CO"/>
+          <w14:ligatures w14:val="none"/>
+        </w:rPr>
+        <w:t>uso_aagsm</w:t>
+      </w:r>
+      <w:proofErr w:type="spellEnd"/>
+      <w:r>
+        <w:rPr>
+          <w:rFonts w:ascii="Times New Roman" w:eastAsia="Times New Roman" w:hAnsi="Times New Roman" w:cs="Times New Roman"/>
+          <w:b/>
+          <w:bCs/>
+          <w:kern w:val="0"/>
+          <w:lang w:eastAsia="es-CO"/>
+          <w14:ligatures w14:val="none"/>
+        </w:rPr>
+        <w:t>)</w:t>
+      </w:r>
+      <w:r>
+        <w:rPr>
+          <w:rFonts w:ascii="Times New Roman" w:eastAsia="Times New Roman" w:hAnsi="Times New Roman" w:cs="Times New Roman"/>
+          <w:kern w:val="0"/>
+          <w:lang w:eastAsia="es-CO"/>
+          <w14:ligatures w14:val="none"/>
+        </w:rPr>
+        <w:t>: Área destinada a Grandes Servicios Metropolitanos (hospitales, universidades, centros de convenciones), con alta vocación de equipamiento y mínimo uso residencial.</w:t>
+      </w:r>
+    </w:p>
+    <w:p>
+      <w:pPr>
+        <w:pStyle w:val="Prrafodelista"/>
+        <w:numPr>
+          <w:ilvl w:val="0"/>
+          <w:numId w:val="12"/>
+        </w:numPr>
+        <w:spacing w:before="100" w:beforeAutospacing="1" w:after="100" w:afterAutospacing="1" w:line="240" w:lineRule="auto"/>
+        <w:rPr>
+          <w:rFonts w:ascii="Times New Roman" w:eastAsia="Times New Roman" w:hAnsi="Times New Roman" w:cs="Times New Roman"/>
+          <w:kern w:val="0"/>
+          <w:lang w:eastAsia="es-CO"/>
+          <w14:ligatures w14:val="none"/>
+        </w:rPr>
+      </w:pPr>
+      <w:proofErr w:type="gramStart"/>
+      <w:r>
+        <w:rPr>
+          <w:rFonts w:ascii="Times New Roman" w:eastAsia="Times New Roman" w:hAnsi="Symbol" w:cs="Times New Roman"/>
+          <w:kern w:val="0"/>
+          <w:lang w:eastAsia="es-CO"/>
+          <w14:ligatures w14:val="none"/>
+        </w:rPr>
+        <w:t></w:t>
+      </w:r>
+      <w:r>
+        <w:rPr>
+          <w:rFonts w:ascii="Times New Roman" w:eastAsia="Times New Roman" w:hAnsi="Times New Roman" w:cs="Times New Roman"/>
+          <w:kern w:val="0"/>
+          <w:lang w:eastAsia="es-CO"/>
+          <w14:ligatures w14:val="none"/>
+        </w:rPr>
+        <w:t xml:space="preserve">  </w:t>
+      </w:r>
+      <w:r>
+        <w:rPr>
+          <w:rFonts w:ascii="Times New Roman" w:eastAsia="Times New Roman" w:hAnsi="Times New Roman" w:cs="Times New Roman"/>
+          <w:b/>
+          <w:bCs/>
+          <w:kern w:val="0"/>
+          <w:lang w:eastAsia="es-CO"/>
+          <w14:ligatures w14:val="none"/>
+        </w:rPr>
+        <w:t>AAP</w:t>
+      </w:r>
+      <w:proofErr w:type="gramEnd"/>
+      <w:r>
+        <w:rPr>
+          <w:rFonts w:ascii="Times New Roman" w:eastAsia="Times New Roman" w:hAnsi="Times New Roman" w:cs="Times New Roman"/>
+          <w:b/>
+          <w:bCs/>
+          <w:kern w:val="0"/>
+          <w:lang w:eastAsia="es-CO"/>
+          <w14:ligatures w14:val="none"/>
+        </w:rPr>
+        <w:t xml:space="preserve"> generadora (</w:t>
+      </w:r>
+      <w:proofErr w:type="spellStart"/>
+      <w:r>
+        <w:rPr>
+          <w:rFonts w:ascii="Courier New" w:eastAsia="Times New Roman" w:hAnsi="Courier New" w:cs="Courier New"/>
+          <w:b/>
+          <w:bCs/>
+          <w:kern w:val="0"/>
+          <w:sz w:val="20"/>
+          <w:szCs w:val="20"/>
+          <w:lang w:eastAsia="es-CO"/>
+          <w14:ligatures w14:val="none"/>
+        </w:rPr>
+        <w:t>uso_aap_generadora</w:t>
+      </w:r>
+      <w:proofErr w:type="spellEnd"/>
+      <w:r>
+        <w:rPr>
+          <w:rFonts w:ascii="Times New Roman" w:eastAsia="Times New Roman" w:hAnsi="Times New Roman" w:cs="Times New Roman"/>
+          <w:b/>
+          <w:bCs/>
+          <w:kern w:val="0"/>
+          <w:lang w:eastAsia="es-CO"/>
+          <w14:ligatures w14:val="none"/>
+        </w:rPr>
+        <w:t>)</w:t>
+      </w:r>
+      <w:r>
+        <w:rPr>
+          <w:rFonts w:ascii="Times New Roman" w:eastAsia="Times New Roman" w:hAnsi="Times New Roman" w:cs="Times New Roman"/>
+          <w:kern w:val="0"/>
+          <w:lang w:eastAsia="es-CO"/>
+          <w14:ligatures w14:val="none"/>
+        </w:rPr>
+        <w:t>: Sector que genera soportes urbanos (plazas, parques, escuelas), pensado para distribuir servicios de barrio hacia la periferia.</w:t>
+      </w:r>
+    </w:p>
+    <w:p>
+      <w:pPr>
+        <w:pStyle w:val="Prrafodelista"/>
+        <w:numPr>
+          <w:ilvl w:val="0"/>
+          <w:numId w:val="12"/>
+        </w:numPr>
+        <w:spacing w:before="100" w:beforeAutospacing="1" w:after="100" w:afterAutospacing="1" w:line="240" w:lineRule="auto"/>
+        <w:rPr>
+          <w:rFonts w:ascii="Times New Roman" w:eastAsia="Times New Roman" w:hAnsi="Times New Roman" w:cs="Times New Roman"/>
+          <w:kern w:val="0"/>
+          <w:lang w:eastAsia="es-CO"/>
+          <w14:ligatures w14:val="none"/>
+        </w:rPr>
+      </w:pPr>
+      <w:proofErr w:type="gramStart"/>
+      <w:r>
+        <w:rPr>
+          <w:rFonts w:ascii="Times New Roman" w:eastAsia="Times New Roman" w:hAnsi="Symbol" w:cs="Times New Roman"/>
+          <w:kern w:val="0"/>
+          <w:lang w:eastAsia="es-CO"/>
+          <w14:ligatures w14:val="none"/>
+        </w:rPr>
+        <w:t></w:t>
+      </w:r>
+      <w:r>
+        <w:rPr>
+          <w:rFonts w:ascii="Times New Roman" w:eastAsia="Times New Roman" w:hAnsi="Times New Roman" w:cs="Times New Roman"/>
+          <w:kern w:val="0"/>
+          <w:lang w:eastAsia="es-CO"/>
+          <w14:ligatures w14:val="none"/>
+        </w:rPr>
+        <w:t xml:space="preserve">  </w:t>
+      </w:r>
+      <w:r>
+        <w:rPr>
+          <w:rFonts w:ascii="Times New Roman" w:eastAsia="Times New Roman" w:hAnsi="Times New Roman" w:cs="Times New Roman"/>
+          <w:b/>
+          <w:bCs/>
+          <w:kern w:val="0"/>
+          <w:lang w:eastAsia="es-CO"/>
+          <w14:ligatures w14:val="none"/>
+        </w:rPr>
+        <w:t>AAP</w:t>
+      </w:r>
+      <w:proofErr w:type="gramEnd"/>
+      <w:r>
+        <w:rPr>
+          <w:rFonts w:ascii="Times New Roman" w:eastAsia="Times New Roman" w:hAnsi="Times New Roman" w:cs="Times New Roman"/>
+          <w:b/>
+          <w:bCs/>
+          <w:kern w:val="0"/>
+          <w:lang w:eastAsia="es-CO"/>
+          <w14:ligatures w14:val="none"/>
+        </w:rPr>
+        <w:t xml:space="preserve"> receptora (</w:t>
+      </w:r>
+      <w:proofErr w:type="spellStart"/>
+      <w:r>
+        <w:rPr>
+          <w:rFonts w:ascii="Courier New" w:eastAsia="Times New Roman" w:hAnsi="Courier New" w:cs="Courier New"/>
+          <w:b/>
+          <w:bCs/>
+          <w:kern w:val="0"/>
+          <w:sz w:val="20"/>
+          <w:szCs w:val="20"/>
+          <w:lang w:eastAsia="es-CO"/>
+          <w14:ligatures w14:val="none"/>
+        </w:rPr>
+        <w:t>uso_aap_receptora</w:t>
+      </w:r>
+      <w:proofErr w:type="spellEnd"/>
+      <w:r>
+        <w:rPr>
+          <w:rFonts w:ascii="Times New Roman" w:eastAsia="Times New Roman" w:hAnsi="Times New Roman" w:cs="Times New Roman"/>
+          <w:b/>
+          <w:bCs/>
+          <w:kern w:val="0"/>
+          <w:lang w:eastAsia="es-CO"/>
+          <w14:ligatures w14:val="none"/>
+        </w:rPr>
+        <w:t>)</w:t>
+      </w:r>
+      <w:r>
+        <w:rPr>
+          <w:rFonts w:ascii="Times New Roman" w:eastAsia="Times New Roman" w:hAnsi="Times New Roman" w:cs="Times New Roman"/>
+          <w:kern w:val="0"/>
+          <w:lang w:eastAsia="es-CO"/>
+          <w14:ligatures w14:val="none"/>
+        </w:rPr>
+        <w:t>: Tejido residencial que recibe dotaciones y servicios de proximidad (pequeños comercios, salud primaria) para atender a la población local.</w:t>
+      </w:r>
+    </w:p>
+    <w:p>
+      <w:pPr>
+        <w:pStyle w:val="Prrafodelista"/>
+        <w:numPr>
+          <w:ilvl w:val="0"/>
+          <w:numId w:val="12"/>
+        </w:numPr>
+        <w:spacing w:before="100" w:beforeAutospacing="1" w:after="100" w:afterAutospacing="1" w:line="240" w:lineRule="auto"/>
+        <w:rPr>
+          <w:rFonts w:ascii="Times New Roman" w:eastAsia="Times New Roman" w:hAnsi="Times New Roman" w:cs="Times New Roman"/>
+          <w:kern w:val="0"/>
+          <w:lang w:eastAsia="es-CO"/>
+          <w14:ligatures w14:val="none"/>
+        </w:rPr>
+      </w:pPr>
+      <w:proofErr w:type="gramStart"/>
+      <w:r>
+        <w:rPr>
+          <w:rFonts w:ascii="Times New Roman" w:eastAsia="Times New Roman" w:hAnsi="Symbol" w:cs="Times New Roman"/>
+          <w:kern w:val="0"/>
+          <w:lang w:eastAsia="es-CO"/>
+          <w14:ligatures w14:val="none"/>
+        </w:rPr>
+        <w:t></w:t>
+      </w:r>
+      <w:r>
+        <w:rPr>
+          <w:rFonts w:ascii="Times New Roman" w:eastAsia="Times New Roman" w:hAnsi="Times New Roman" w:cs="Times New Roman"/>
+          <w:kern w:val="0"/>
+          <w:lang w:eastAsia="es-CO"/>
+          <w14:ligatures w14:val="none"/>
+        </w:rPr>
+        <w:t xml:space="preserve">  </w:t>
+      </w:r>
+      <w:r>
+        <w:rPr>
+          <w:rFonts w:ascii="Times New Roman" w:eastAsia="Times New Roman" w:hAnsi="Times New Roman" w:cs="Times New Roman"/>
+          <w:b/>
+          <w:bCs/>
+          <w:kern w:val="0"/>
+          <w:lang w:eastAsia="es-CO"/>
+          <w14:ligatures w14:val="none"/>
+        </w:rPr>
+        <w:t>Plan</w:t>
+      </w:r>
+      <w:proofErr w:type="gramEnd"/>
+      <w:r>
+        <w:rPr>
+          <w:rFonts w:ascii="Times New Roman" w:eastAsia="Times New Roman" w:hAnsi="Times New Roman" w:cs="Times New Roman"/>
+          <w:b/>
+          <w:bCs/>
+          <w:kern w:val="0"/>
+          <w:lang w:eastAsia="es-CO"/>
+          <w14:ligatures w14:val="none"/>
+        </w:rPr>
+        <w:t xml:space="preserve"> Especial (PEMP) (</w:t>
+      </w:r>
+      <w:proofErr w:type="spellStart"/>
+      <w:r>
+        <w:rPr>
+          <w:rFonts w:ascii="Courier New" w:eastAsia="Times New Roman" w:hAnsi="Courier New" w:cs="Courier New"/>
+          <w:b/>
+          <w:bCs/>
+          <w:kern w:val="0"/>
+          <w:sz w:val="20"/>
+          <w:szCs w:val="20"/>
+          <w:lang w:eastAsia="es-CO"/>
+          <w14:ligatures w14:val="none"/>
+        </w:rPr>
+        <w:t>uso_pemp</w:t>
+      </w:r>
+      <w:proofErr w:type="spellEnd"/>
+      <w:r>
+        <w:rPr>
+          <w:rFonts w:ascii="Times New Roman" w:eastAsia="Times New Roman" w:hAnsi="Times New Roman" w:cs="Times New Roman"/>
+          <w:b/>
+          <w:bCs/>
+          <w:kern w:val="0"/>
+          <w:lang w:eastAsia="es-CO"/>
+          <w14:ligatures w14:val="none"/>
+        </w:rPr>
+        <w:t>)</w:t>
+      </w:r>
+      <w:r>
+        <w:rPr>
+          <w:rFonts w:ascii="Times New Roman" w:eastAsia="Times New Roman" w:hAnsi="Times New Roman" w:cs="Times New Roman"/>
+          <w:kern w:val="0"/>
+          <w:lang w:eastAsia="es-CO"/>
+          <w14:ligatures w14:val="none"/>
+        </w:rPr>
+        <w:t>: Polígono protegido por regulación específica (patrimonio, conservación ecológica), donde las construcciones están sujetas a normas de manejo y no se permiten desarrollos de gran impacto.</w:t>
+      </w:r>
+    </w:p>
+    <w:p>
+      <w:r>
+        <w:br/>
+      </w:r>
+      <w:r>
+        <w:br/>
+        <w:t xml:space="preserve">hallazgos data set 7 </w:t>
+      </w:r>
+      <w:proofErr w:type="spellStart"/>
+      <w:r>
+        <w:t>ipvu</w:t>
+      </w:r>
+      <w:proofErr w:type="spellEnd"/>
+      <w:r>
+        <w:t xml:space="preserve"> </w:t>
+      </w:r>
+    </w:p>
+    <w:p>
+      <w:r>
+        <w:t xml:space="preserve">es una serie de tiempo que muestra los datos del índice de precios de vivienda a través del tiempo cuenta con una ficha técnica del banco de la republica </w:t>
+      </w:r>
+    </w:p>
+    <w:p/>
+    <w:p>
+      <w:r>
+        <w:t xml:space="preserve">muestra un índice real y un índice real dependiendo de la fecha </w:t>
+      </w:r>
+    </w:p>
+    <w:p/>
+    <w:p>
+      <w:r>
+        <w:rPr>
+          <w:b/>
+          <w:bCs/>
+        </w:rPr>
+        <w:t>Nota metodológica para el TFM: Uso del Índice de Precios de Vivienda Usada (IPVU)</w:t>
+      </w:r>
+    </w:p>
+    <w:p>
+      <w:r>
+        <w:t xml:space="preserve">Para incorporar la dinámica de precios del mercado de vivienda usada se utilizó el </w:t>
+      </w:r>
+      <w:r>
+        <w:rPr>
+          <w:b/>
+          <w:bCs/>
+        </w:rPr>
+        <w:t>IPVU</w:t>
+      </w:r>
+      <w:r>
+        <w:t xml:space="preserve"> publicado por el Banco de la República, que mide la evolución trimestral de los precios nominales y reales de la vivienda usada en Colombia desde 1988 hasta la actualidad. El índice se construye siguiendo la metodología de </w:t>
+      </w:r>
+      <w:r>
+        <w:rPr>
+          <w:b/>
+          <w:bCs/>
+        </w:rPr>
+        <w:t>ventas repetidas</w:t>
+      </w:r>
+      <w:r>
+        <w:t xml:space="preserve"> propuesta por Case &amp; </w:t>
+      </w:r>
+      <w:proofErr w:type="spellStart"/>
+      <w:r>
+        <w:t>Shiller</w:t>
+      </w:r>
+      <w:proofErr w:type="spellEnd"/>
+      <w:r>
+        <w:t xml:space="preserve"> (1989), ajustada por Calhoun (1996), y se basa en la variación de precios de </w:t>
+      </w:r>
+      <w:r>
+        <w:lastRenderedPageBreak/>
+        <w:t xml:space="preserve">inmuebles vendidos al menos dos veces durante el periodo de estudio, usando como proxy el avalúo comercial en créditos </w:t>
+      </w:r>
+      <w:proofErr w:type="gramStart"/>
+      <w:r>
+        <w:t>hipotecarios .</w:t>
+      </w:r>
+      <w:proofErr w:type="gramEnd"/>
+    </w:p>
+    <w:p>
+      <w:r>
+        <w:t xml:space="preserve">En la práctica, el IPVU se incorpora al </w:t>
+      </w:r>
+      <w:proofErr w:type="spellStart"/>
+      <w:r>
+        <w:t>dataset</w:t>
+      </w:r>
+      <w:proofErr w:type="spellEnd"/>
+      <w:r>
+        <w:t xml:space="preserve"> maestro como dos series temporales:</w:t>
+      </w:r>
+    </w:p>
+    <w:p>
+      <w:pPr>
+        <w:numPr>
+          <w:ilvl w:val="0"/>
+          <w:numId w:val="13"/>
+        </w:numPr>
+      </w:pPr>
+      <w:r>
+        <w:rPr>
+          <w:b/>
+          <w:bCs/>
+        </w:rPr>
+        <w:t>IPVU nominal</w:t>
+      </w:r>
+      <w:r>
+        <w:t xml:space="preserve"> (1990 = 100)</w:t>
+      </w:r>
+    </w:p>
+    <w:p>
+      <w:pPr>
+        <w:numPr>
+          <w:ilvl w:val="0"/>
+          <w:numId w:val="13"/>
+        </w:numPr>
+      </w:pPr>
+      <w:r>
+        <w:rPr>
+          <w:b/>
+          <w:bCs/>
+        </w:rPr>
+        <w:t>IPVU real</w:t>
+      </w:r>
+      <w:r>
+        <w:t xml:space="preserve"> (deflactado por IPC)</w:t>
+      </w:r>
+    </w:p>
+    <w:p>
+      <w:r>
+        <w:t xml:space="preserve">Para cada trimestre de cálculo del modelo AVM, se asigna el valor correspondiente de estas series al conjunto de manzanas, según la fecha de corte del análisis (p.ej. si el modelo usa datos hasta junio 2024, se asigna el IPVU de 2024-T2). De este modo, la variable </w:t>
+      </w:r>
+      <w:proofErr w:type="spellStart"/>
+      <w:r>
+        <w:t>ipvu_real_trimestral</w:t>
+      </w:r>
+      <w:proofErr w:type="spellEnd"/>
+      <w:r>
+        <w:t xml:space="preserve"> captura </w:t>
+      </w:r>
+      <w:r>
+        <w:rPr>
+          <w:b/>
+          <w:bCs/>
+        </w:rPr>
+        <w:t>choques de mercado</w:t>
+      </w:r>
+      <w:r>
+        <w:t xml:space="preserve"> y posibles burbujas especulativas que afectan el valor de equilibrio de los activos prediales.</w:t>
+      </w:r>
+    </w:p>
+    <w:p>
+      <w:r>
+        <w:t xml:space="preserve">Este procedimiento aporta un contexto macroeconómico al modelo hedonista y permite evaluar la </w:t>
+      </w:r>
+      <w:r>
+        <w:rPr>
+          <w:b/>
+          <w:bCs/>
+        </w:rPr>
+        <w:t>influencia general del ciclo inmobiliario</w:t>
+      </w:r>
+      <w:r>
+        <w:t xml:space="preserve"> sobre el precio del metro cuadrado de vivienda usada en Bogotá.</w:t>
+      </w:r>
+    </w:p>
+    <w:p>
+      <w:r>
+        <w:pict w14:anchorId="793A8916">
+          <v:rect id="_x0000_i1076" style="width:0;height:1.5pt" o:hralign="center" o:hrstd="t" o:hr="t" fillcolor="#a0a0a0" stroked="f"/>
+        </w:pict>
+      </w:r>
+    </w:p>
+    <w:p>
+      <w:pPr>
+        <w:rPr>
+          <w:b/>
+          <w:bCs/>
+        </w:rPr>
+      </w:pPr>
+      <w:r>
+        <w:rPr>
+          <w:b/>
+          <w:bCs/>
+        </w:rPr>
+        <w:t>Referencia para Zotero (APA 7)</w:t>
+      </w:r>
+    </w:p>
+    <w:p>
+      <w:r>
+        <w:t xml:space="preserve">Banco de la República. (2019). </w:t>
+      </w:r>
+      <w:r>
+        <w:rPr>
+          <w:i/>
+          <w:iCs/>
+        </w:rPr>
+        <w:t>Índice de Precios de la Vivienda Usada (IPVU): Metodología y resultados</w:t>
+      </w:r>
+      <w:r>
+        <w:t xml:space="preserve"> [Ficha técnica].</w:t>
+      </w:r>
+      <w:r>
+        <w:br/>
+        <w:t xml:space="preserve">Banco de la República. (s.f.). </w:t>
+      </w:r>
+      <w:r>
+        <w:rPr>
+          <w:i/>
+          <w:iCs/>
+        </w:rPr>
+        <w:t>IPVU series estadísticas</w:t>
+      </w:r>
+      <w:r>
+        <w:t xml:space="preserve">. Recuperado de </w:t>
+      </w:r>
+      <w:hyperlink r:id="rId9" w:tgtFrame="_new" w:history="1">
+        <w:r>
+          <w:rPr>
+            <w:rStyle w:val="Hipervnculo"/>
+          </w:rPr>
+          <w:t>http://www.banrep.gov.co/es/series-estadisticas/see_precios_ipvu.htm</w:t>
+        </w:r>
+      </w:hyperlink>
+    </w:p>
+    <w:p>
+      <w:r>
+        <w:rPr>
+          <w:b/>
+          <w:bCs/>
+        </w:rPr>
+        <w:t>Nota metodológica para el TFM: Índice de Precios de Vivienda Usada (IPVU)</w:t>
+      </w:r>
+    </w:p>
+    <w:p>
+      <w:r>
+        <w:t xml:space="preserve">El </w:t>
+      </w:r>
+      <w:r>
+        <w:rPr>
+          <w:b/>
+          <w:bCs/>
+        </w:rPr>
+        <w:t>Índice de Precios de Vivienda Usada (IPVU)</w:t>
+      </w:r>
+      <w:r>
+        <w:t xml:space="preserve">, publicado por el Banco de la República, constituye una serie trimestral histórica que refleja la evolución real y nominal de los precios de la vivienda usada en Colombia desde 1988. Se basa en la metodología de ventas repetidas ajustada por inflación, denominada </w:t>
+      </w:r>
+      <w:proofErr w:type="spellStart"/>
+      <w:r>
+        <w:rPr>
+          <w:i/>
+          <w:iCs/>
+        </w:rPr>
+        <w:t>Hedonic</w:t>
+      </w:r>
+      <w:proofErr w:type="spellEnd"/>
+      <w:r>
+        <w:rPr>
+          <w:i/>
+          <w:iCs/>
+        </w:rPr>
+        <w:t xml:space="preserve"> </w:t>
+      </w:r>
+      <w:proofErr w:type="spellStart"/>
+      <w:r>
+        <w:rPr>
+          <w:i/>
+          <w:iCs/>
+        </w:rPr>
+        <w:t>Repeat</w:t>
+      </w:r>
+      <w:proofErr w:type="spellEnd"/>
+      <w:r>
+        <w:rPr>
+          <w:i/>
+          <w:iCs/>
+        </w:rPr>
+        <w:t xml:space="preserve"> Sales</w:t>
+      </w:r>
+      <w:r>
+        <w:t xml:space="preserve">, la cual compara transacciones de un mismo bien en diferentes momentos para aislar el componente de precio </w:t>
+      </w:r>
+      <w:proofErr w:type="gramStart"/>
+      <w:r>
+        <w:t>puro .</w:t>
+      </w:r>
+      <w:proofErr w:type="gramEnd"/>
+      <w:r>
+        <w:t xml:space="preserve"> En este trabajo, se incorporó el IPVU real correspondiente al </w:t>
+      </w:r>
+      <w:r>
+        <w:rPr>
+          <w:b/>
+          <w:bCs/>
+        </w:rPr>
+        <w:t>cuarto trimestre de 2024</w:t>
+      </w:r>
+      <w:r>
+        <w:t>, normalizado a base 100, como variable macroeconómica de ajuste. Esta variable (ipvu_real_2024Q4) multiplica el valor base del metro cuadrado (valor_m2_media) para actualizarlo al nivel de precios de mercado. Además, la serie completa de IPVU permite proyectar precios futuros (2025–2030) mediante modelos de series temporales, aportando así capacidad de estimación a mediano y largo plazo en el AVM.</w:t>
+      </w:r>
+    </w:p>
+    <w:p>
+      <w:r>
+        <w:pict w14:anchorId="090FCF8D">
+          <v:rect id="_x0000_i1084" style="width:0;height:1.5pt" o:hralign="center" o:hrstd="t" o:hr="t" fillcolor="#a0a0a0" stroked="f"/>
+        </w:pict>
+      </w:r>
+    </w:p>
+    <w:p>
+      <w:r>
+        <w:rPr>
+          <w:b/>
+          <w:bCs/>
+        </w:rPr>
+        <w:lastRenderedPageBreak/>
+        <w:t>Referencia APA 7 para Zotero</w:t>
+      </w:r>
+      <w:r>
+        <w:br/>
+        <w:t xml:space="preserve">Banco de la República. (s.f.). </w:t>
+      </w:r>
+      <w:r>
+        <w:rPr>
+          <w:i/>
+          <w:iCs/>
+        </w:rPr>
+        <w:t>Índice de precios de la vivienda usada (IPVU)</w:t>
+      </w:r>
+      <w:r>
+        <w:t>. Recuperado de https://www.banrep.gov.co/es/estadisticas/precios-costo/ipvu</w:t>
+      </w:r>
+    </w:p>
+    <w:p/>
+    <w:p/>
+    <w:p/>
+    <w:p/>
+    <w:p/>
+    <w:p/>
     <w:p/>
     <w:p/>
     <w:sectPr>
@@ -2080,6 +4257,538 @@
     </w:lvl>
   </w:abstractNum>
   <w:abstractNum w:abstractNumId="1" w15:restartNumberingAfterBreak="0">
+    <w:nsid w:val="09566678"/>
+    <w:multiLevelType w:val="multilevel"/>
+    <w:tmpl w:val="B944D5CC"/>
+    <w:lvl w:ilvl="0">
+      <w:start w:val="1"/>
+      <w:numFmt w:val="decimal"/>
+      <w:lvlText w:val="%1."/>
+      <w:lvlJc w:val="left"/>
+      <w:pPr>
+        <w:tabs>
+          <w:tab w:val="num" w:pos="720"/>
+        </w:tabs>
+        <w:ind w:left="720" w:hanging="360"/>
+      </w:pPr>
+    </w:lvl>
+    <w:lvl w:ilvl="1">
+      <w:start w:val="1"/>
+      <w:numFmt w:val="bullet"/>
+      <w:lvlText w:val="o"/>
+      <w:lvlJc w:val="left"/>
+      <w:pPr>
+        <w:tabs>
+          <w:tab w:val="num" w:pos="1440"/>
+        </w:tabs>
+        <w:ind w:left="1440" w:hanging="360"/>
+      </w:pPr>
+      <w:rPr>
+        <w:rFonts w:ascii="Courier New" w:hAnsi="Courier New" w:hint="default"/>
+        <w:sz w:val="20"/>
+      </w:rPr>
+    </w:lvl>
+    <w:lvl w:ilvl="2" w:tentative="1">
+      <w:start w:val="1"/>
+      <w:numFmt w:val="decimal"/>
+      <w:lvlText w:val="%3."/>
+      <w:lvlJc w:val="left"/>
+      <w:pPr>
+        <w:tabs>
+          <w:tab w:val="num" w:pos="2160"/>
+        </w:tabs>
+        <w:ind w:left="2160" w:hanging="360"/>
+      </w:pPr>
+    </w:lvl>
+    <w:lvl w:ilvl="3" w:tentative="1">
+      <w:start w:val="1"/>
+      <w:numFmt w:val="decimal"/>
+      <w:lvlText w:val="%4."/>
+      <w:lvlJc w:val="left"/>
+      <w:pPr>
+        <w:tabs>
+          <w:tab w:val="num" w:pos="2880"/>
+        </w:tabs>
+        <w:ind w:left="2880" w:hanging="360"/>
+      </w:pPr>
+    </w:lvl>
+    <w:lvl w:ilvl="4" w:tentative="1">
+      <w:start w:val="1"/>
+      <w:numFmt w:val="decimal"/>
+      <w:lvlText w:val="%5."/>
+      <w:lvlJc w:val="left"/>
+      <w:pPr>
+        <w:tabs>
+          <w:tab w:val="num" w:pos="3600"/>
+        </w:tabs>
+        <w:ind w:left="3600" w:hanging="360"/>
+      </w:pPr>
+    </w:lvl>
+    <w:lvl w:ilvl="5" w:tentative="1">
+      <w:start w:val="1"/>
+      <w:numFmt w:val="decimal"/>
+      <w:lvlText w:val="%6."/>
+      <w:lvlJc w:val="left"/>
+      <w:pPr>
+        <w:tabs>
+          <w:tab w:val="num" w:pos="4320"/>
+        </w:tabs>
+        <w:ind w:left="4320" w:hanging="360"/>
+      </w:pPr>
+    </w:lvl>
+    <w:lvl w:ilvl="6" w:tentative="1">
+      <w:start w:val="1"/>
+      <w:numFmt w:val="decimal"/>
+      <w:lvlText w:val="%7."/>
+      <w:lvlJc w:val="left"/>
+      <w:pPr>
+        <w:tabs>
+          <w:tab w:val="num" w:pos="5040"/>
+        </w:tabs>
+        <w:ind w:left="5040" w:hanging="360"/>
+      </w:pPr>
+    </w:lvl>
+    <w:lvl w:ilvl="7" w:tentative="1">
+      <w:start w:val="1"/>
+      <w:numFmt w:val="decimal"/>
+      <w:lvlText w:val="%8."/>
+      <w:lvlJc w:val="left"/>
+      <w:pPr>
+        <w:tabs>
+          <w:tab w:val="num" w:pos="5760"/>
+        </w:tabs>
+        <w:ind w:left="5760" w:hanging="360"/>
+      </w:pPr>
+    </w:lvl>
+    <w:lvl w:ilvl="8" w:tentative="1">
+      <w:start w:val="1"/>
+      <w:numFmt w:val="decimal"/>
+      <w:lvlText w:val="%9."/>
+      <w:lvlJc w:val="left"/>
+      <w:pPr>
+        <w:tabs>
+          <w:tab w:val="num" w:pos="6480"/>
+        </w:tabs>
+        <w:ind w:left="6480" w:hanging="360"/>
+      </w:pPr>
+    </w:lvl>
+  </w:abstractNum>
+  <w:abstractNum w:abstractNumId="2" w15:restartNumberingAfterBreak="0">
+    <w:nsid w:val="14C5045C"/>
+    <w:multiLevelType w:val="multilevel"/>
+    <w:tmpl w:val="CB667DD0"/>
+    <w:lvl w:ilvl="0">
+      <w:start w:val="1"/>
+      <w:numFmt w:val="bullet"/>
+      <w:lvlText w:val=""/>
+      <w:lvlJc w:val="left"/>
+      <w:pPr>
+        <w:tabs>
+          <w:tab w:val="num" w:pos="720"/>
+        </w:tabs>
+        <w:ind w:left="720" w:hanging="360"/>
+      </w:pPr>
+      <w:rPr>
+        <w:rFonts w:ascii="Symbol" w:hAnsi="Symbol" w:hint="default"/>
+        <w:sz w:val="20"/>
+      </w:rPr>
+    </w:lvl>
+    <w:lvl w:ilvl="1" w:tentative="1">
+      <w:start w:val="1"/>
+      <w:numFmt w:val="bullet"/>
+      <w:lvlText w:val="o"/>
+      <w:lvlJc w:val="left"/>
+      <w:pPr>
+        <w:tabs>
+          <w:tab w:val="num" w:pos="1440"/>
+        </w:tabs>
+        <w:ind w:left="1440" w:hanging="360"/>
+      </w:pPr>
+      <w:rPr>
+        <w:rFonts w:ascii="Courier New" w:hAnsi="Courier New" w:hint="default"/>
+        <w:sz w:val="20"/>
+      </w:rPr>
+    </w:lvl>
+    <w:lvl w:ilvl="2" w:tentative="1">
+      <w:start w:val="1"/>
+      <w:numFmt w:val="bullet"/>
+      <w:lvlText w:val=""/>
+      <w:lvlJc w:val="left"/>
+      <w:pPr>
+        <w:tabs>
+          <w:tab w:val="num" w:pos="2160"/>
+        </w:tabs>
+        <w:ind w:left="2160" w:hanging="360"/>
+      </w:pPr>
+      <w:rPr>
+        <w:rFonts w:ascii="Wingdings" w:hAnsi="Wingdings" w:hint="default"/>
+        <w:sz w:val="20"/>
+      </w:rPr>
+    </w:lvl>
+    <w:lvl w:ilvl="3" w:tentative="1">
+      <w:start w:val="1"/>
+      <w:numFmt w:val="bullet"/>
+      <w:lvlText w:val=""/>
+      <w:lvlJc w:val="left"/>
+      <w:pPr>
+        <w:tabs>
+          <w:tab w:val="num" w:pos="2880"/>
+        </w:tabs>
+        <w:ind w:left="2880" w:hanging="360"/>
+      </w:pPr>
+      <w:rPr>
+        <w:rFonts w:ascii="Wingdings" w:hAnsi="Wingdings" w:hint="default"/>
+        <w:sz w:val="20"/>
+      </w:rPr>
+    </w:lvl>
+    <w:lvl w:ilvl="4" w:tentative="1">
+      <w:start w:val="1"/>
+      <w:numFmt w:val="bullet"/>
+      <w:lvlText w:val=""/>
+      <w:lvlJc w:val="left"/>
+      <w:pPr>
+        <w:tabs>
+          <w:tab w:val="num" w:pos="3600"/>
+        </w:tabs>
+        <w:ind w:left="3600" w:hanging="360"/>
+      </w:pPr>
+      <w:rPr>
+        <w:rFonts w:ascii="Wingdings" w:hAnsi="Wingdings" w:hint="default"/>
+        <w:sz w:val="20"/>
+      </w:rPr>
+    </w:lvl>
+    <w:lvl w:ilvl="5" w:tentative="1">
+      <w:start w:val="1"/>
+      <w:numFmt w:val="bullet"/>
+      <w:lvlText w:val=""/>
+      <w:lvlJc w:val="left"/>
+      <w:pPr>
+        <w:tabs>
+          <w:tab w:val="num" w:pos="4320"/>
+        </w:tabs>
+        <w:ind w:left="4320" w:hanging="360"/>
+      </w:pPr>
+      <w:rPr>
+        <w:rFonts w:ascii="Wingdings" w:hAnsi="Wingdings" w:hint="default"/>
+        <w:sz w:val="20"/>
+      </w:rPr>
+    </w:lvl>
+    <w:lvl w:ilvl="6" w:tentative="1">
+      <w:start w:val="1"/>
+      <w:numFmt w:val="bullet"/>
+      <w:lvlText w:val=""/>
+      <w:lvlJc w:val="left"/>
+      <w:pPr>
+        <w:tabs>
+          <w:tab w:val="num" w:pos="5040"/>
+        </w:tabs>
+        <w:ind w:left="5040" w:hanging="360"/>
+      </w:pPr>
+      <w:rPr>
+        <w:rFonts w:ascii="Wingdings" w:hAnsi="Wingdings" w:hint="default"/>
+        <w:sz w:val="20"/>
+      </w:rPr>
+    </w:lvl>
+    <w:lvl w:ilvl="7" w:tentative="1">
+      <w:start w:val="1"/>
+      <w:numFmt w:val="bullet"/>
+      <w:lvlText w:val=""/>
+      <w:lvlJc w:val="left"/>
+      <w:pPr>
+        <w:tabs>
+          <w:tab w:val="num" w:pos="5760"/>
+        </w:tabs>
+        <w:ind w:left="5760" w:hanging="360"/>
+      </w:pPr>
+      <w:rPr>
+        <w:rFonts w:ascii="Wingdings" w:hAnsi="Wingdings" w:hint="default"/>
+        <w:sz w:val="20"/>
+      </w:rPr>
+    </w:lvl>
+    <w:lvl w:ilvl="8" w:tentative="1">
+      <w:start w:val="1"/>
+      <w:numFmt w:val="bullet"/>
+      <w:lvlText w:val=""/>
+      <w:lvlJc w:val="left"/>
+      <w:pPr>
+        <w:tabs>
+          <w:tab w:val="num" w:pos="6480"/>
+        </w:tabs>
+        <w:ind w:left="6480" w:hanging="360"/>
+      </w:pPr>
+      <w:rPr>
+        <w:rFonts w:ascii="Wingdings" w:hAnsi="Wingdings" w:hint="default"/>
+        <w:sz w:val="20"/>
+      </w:rPr>
+    </w:lvl>
+  </w:abstractNum>
+  <w:abstractNum w:abstractNumId="3" w15:restartNumberingAfterBreak="0">
+    <w:nsid w:val="15D83475"/>
+    <w:multiLevelType w:val="multilevel"/>
+    <w:tmpl w:val="481CB474"/>
+    <w:lvl w:ilvl="0">
+      <w:start w:val="1"/>
+      <w:numFmt w:val="decimal"/>
+      <w:lvlText w:val="%1."/>
+      <w:lvlJc w:val="left"/>
+      <w:pPr>
+        <w:tabs>
+          <w:tab w:val="num" w:pos="720"/>
+        </w:tabs>
+        <w:ind w:left="720" w:hanging="360"/>
+      </w:pPr>
+    </w:lvl>
+    <w:lvl w:ilvl="1">
+      <w:start w:val="1"/>
+      <w:numFmt w:val="bullet"/>
+      <w:lvlText w:val="o"/>
+      <w:lvlJc w:val="left"/>
+      <w:pPr>
+        <w:tabs>
+          <w:tab w:val="num" w:pos="1440"/>
+        </w:tabs>
+        <w:ind w:left="1440" w:hanging="360"/>
+      </w:pPr>
+      <w:rPr>
+        <w:rFonts w:ascii="Courier New" w:hAnsi="Courier New" w:hint="default"/>
+        <w:sz w:val="20"/>
+      </w:rPr>
+    </w:lvl>
+    <w:lvl w:ilvl="2" w:tentative="1">
+      <w:start w:val="1"/>
+      <w:numFmt w:val="decimal"/>
+      <w:lvlText w:val="%3."/>
+      <w:lvlJc w:val="left"/>
+      <w:pPr>
+        <w:tabs>
+          <w:tab w:val="num" w:pos="2160"/>
+        </w:tabs>
+        <w:ind w:left="2160" w:hanging="360"/>
+      </w:pPr>
+    </w:lvl>
+    <w:lvl w:ilvl="3" w:tentative="1">
+      <w:start w:val="1"/>
+      <w:numFmt w:val="decimal"/>
+      <w:lvlText w:val="%4."/>
+      <w:lvlJc w:val="left"/>
+      <w:pPr>
+        <w:tabs>
+          <w:tab w:val="num" w:pos="2880"/>
+        </w:tabs>
+        <w:ind w:left="2880" w:hanging="360"/>
+      </w:pPr>
+    </w:lvl>
+    <w:lvl w:ilvl="4" w:tentative="1">
+      <w:start w:val="1"/>
+      <w:numFmt w:val="decimal"/>
+      <w:lvlText w:val="%5."/>
+      <w:lvlJc w:val="left"/>
+      <w:pPr>
+        <w:tabs>
+          <w:tab w:val="num" w:pos="3600"/>
+        </w:tabs>
+        <w:ind w:left="3600" w:hanging="360"/>
+      </w:pPr>
+    </w:lvl>
+    <w:lvl w:ilvl="5" w:tentative="1">
+      <w:start w:val="1"/>
+      <w:numFmt w:val="decimal"/>
+      <w:lvlText w:val="%6."/>
+      <w:lvlJc w:val="left"/>
+      <w:pPr>
+        <w:tabs>
+          <w:tab w:val="num" w:pos="4320"/>
+        </w:tabs>
+        <w:ind w:left="4320" w:hanging="360"/>
+      </w:pPr>
+    </w:lvl>
+    <w:lvl w:ilvl="6" w:tentative="1">
+      <w:start w:val="1"/>
+      <w:numFmt w:val="decimal"/>
+      <w:lvlText w:val="%7."/>
+      <w:lvlJc w:val="left"/>
+      <w:pPr>
+        <w:tabs>
+          <w:tab w:val="num" w:pos="5040"/>
+        </w:tabs>
+        <w:ind w:left="5040" w:hanging="360"/>
+      </w:pPr>
+    </w:lvl>
+    <w:lvl w:ilvl="7" w:tentative="1">
+      <w:start w:val="1"/>
+      <w:numFmt w:val="decimal"/>
+      <w:lvlText w:val="%8."/>
+      <w:lvlJc w:val="left"/>
+      <w:pPr>
+        <w:tabs>
+          <w:tab w:val="num" w:pos="5760"/>
+        </w:tabs>
+        <w:ind w:left="5760" w:hanging="360"/>
+      </w:pPr>
+    </w:lvl>
+    <w:lvl w:ilvl="8" w:tentative="1">
+      <w:start w:val="1"/>
+      <w:numFmt w:val="decimal"/>
+      <w:lvlText w:val="%9."/>
+      <w:lvlJc w:val="left"/>
+      <w:pPr>
+        <w:tabs>
+          <w:tab w:val="num" w:pos="6480"/>
+        </w:tabs>
+        <w:ind w:left="6480" w:hanging="360"/>
+      </w:pPr>
+    </w:lvl>
+  </w:abstractNum>
+  <w:abstractNum w:abstractNumId="4" w15:restartNumberingAfterBreak="0">
+    <w:nsid w:val="343F096D"/>
+    <w:multiLevelType w:val="multilevel"/>
+    <w:tmpl w:val="B9FC9614"/>
+    <w:lvl w:ilvl="0">
+      <w:start w:val="1"/>
+      <w:numFmt w:val="bullet"/>
+      <w:lvlText w:val=""/>
+      <w:lvlJc w:val="left"/>
+      <w:pPr>
+        <w:tabs>
+          <w:tab w:val="num" w:pos="720"/>
+        </w:tabs>
+        <w:ind w:left="720" w:hanging="360"/>
+      </w:pPr>
+      <w:rPr>
+        <w:rFonts w:ascii="Symbol" w:hAnsi="Symbol" w:hint="default"/>
+        <w:sz w:val="20"/>
+      </w:rPr>
+    </w:lvl>
+    <w:lvl w:ilvl="1" w:tentative="1">
+      <w:start w:val="1"/>
+      <w:numFmt w:val="bullet"/>
+      <w:lvlText w:val="o"/>
+      <w:lvlJc w:val="left"/>
+      <w:pPr>
+        <w:tabs>
+          <w:tab w:val="num" w:pos="1440"/>
+        </w:tabs>
+        <w:ind w:left="1440" w:hanging="360"/>
+      </w:pPr>
+      <w:rPr>
+        <w:rFonts w:ascii="Courier New" w:hAnsi="Courier New" w:hint="default"/>
+        <w:sz w:val="20"/>
+      </w:rPr>
+    </w:lvl>
+    <w:lvl w:ilvl="2" w:tentative="1">
+      <w:start w:val="1"/>
+      <w:numFmt w:val="bullet"/>
+      <w:lvlText w:val=""/>
+      <w:lvlJc w:val="left"/>
+      <w:pPr>
+        <w:tabs>
+          <w:tab w:val="num" w:pos="2160"/>
+        </w:tabs>
+        <w:ind w:left="2160" w:hanging="360"/>
+      </w:pPr>
+      <w:rPr>
+        <w:rFonts w:ascii="Wingdings" w:hAnsi="Wingdings" w:hint="default"/>
+        <w:sz w:val="20"/>
+      </w:rPr>
+    </w:lvl>
+    <w:lvl w:ilvl="3" w:tentative="1">
+      <w:start w:val="1"/>
+      <w:numFmt w:val="bullet"/>
+      <w:lvlText w:val=""/>
+      <w:lvlJc w:val="left"/>
+      <w:pPr>
+        <w:tabs>
+          <w:tab w:val="num" w:pos="2880"/>
+        </w:tabs>
+        <w:ind w:left="2880" w:hanging="360"/>
+      </w:pPr>
+      <w:rPr>
+        <w:rFonts w:ascii="Wingdings" w:hAnsi="Wingdings" w:hint="default"/>
+        <w:sz w:val="20"/>
+      </w:rPr>
+    </w:lvl>
+    <w:lvl w:ilvl="4" w:tentative="1">
+      <w:start w:val="1"/>
+      <w:numFmt w:val="bullet"/>
+      <w:lvlText w:val=""/>
+      <w:lvlJc w:val="left"/>
+      <w:pPr>
+        <w:tabs>
+          <w:tab w:val="num" w:pos="3600"/>
+        </w:tabs>
+        <w:ind w:left="3600" w:hanging="360"/>
+      </w:pPr>
+      <w:rPr>
+        <w:rFonts w:ascii="Wingdings" w:hAnsi="Wingdings" w:hint="default"/>
+        <w:sz w:val="20"/>
+      </w:rPr>
+    </w:lvl>
+    <w:lvl w:ilvl="5" w:tentative="1">
+      <w:start w:val="1"/>
+      <w:numFmt w:val="bullet"/>
+      <w:lvlText w:val=""/>
+      <w:lvlJc w:val="left"/>
+      <w:pPr>
+        <w:tabs>
+          <w:tab w:val="num" w:pos="4320"/>
+        </w:tabs>
+        <w:ind w:left="4320" w:hanging="360"/>
+      </w:pPr>
+      <w:rPr>
+        <w:rFonts w:ascii="Wingdings" w:hAnsi="Wingdings" w:hint="default"/>
+        <w:sz w:val="20"/>
+      </w:rPr>
+    </w:lvl>
+    <w:lvl w:ilvl="6" w:tentative="1">
+      <w:start w:val="1"/>
+      <w:numFmt w:val="bullet"/>
+      <w:lvlText w:val=""/>
+      <w:lvlJc w:val="left"/>
+      <w:pPr>
+        <w:tabs>
+          <w:tab w:val="num" w:pos="5040"/>
+        </w:tabs>
+        <w:ind w:left="5040" w:hanging="360"/>
+      </w:pPr>
+      <w:rPr>
+        <w:rFonts w:ascii="Wingdings" w:hAnsi="Wingdings" w:hint="default"/>
+        <w:sz w:val="20"/>
+      </w:rPr>
+    </w:lvl>
+    <w:lvl w:ilvl="7" w:tentative="1">
+      <w:start w:val="1"/>
+      <w:numFmt w:val="bullet"/>
+      <w:lvlText w:val=""/>
+      <w:lvlJc w:val="left"/>
+      <w:pPr>
+        <w:tabs>
+          <w:tab w:val="num" w:pos="5760"/>
+        </w:tabs>
+        <w:ind w:left="5760" w:hanging="360"/>
+      </w:pPr>
+      <w:rPr>
+        <w:rFonts w:ascii="Wingdings" w:hAnsi="Wingdings" w:hint="default"/>
+        <w:sz w:val="20"/>
+      </w:rPr>
+    </w:lvl>
+    <w:lvl w:ilvl="8" w:tentative="1">
+      <w:start w:val="1"/>
+      <w:numFmt w:val="bullet"/>
+      <w:lvlText w:val=""/>
+      <w:lvlJc w:val="left"/>
+      <w:pPr>
+        <w:tabs>
+          <w:tab w:val="num" w:pos="6480"/>
+        </w:tabs>
+        <w:ind w:left="6480" w:hanging="360"/>
+      </w:pPr>
+      <w:rPr>
+        <w:rFonts w:ascii="Wingdings" w:hAnsi="Wingdings" w:hint="default"/>
+        <w:sz w:val="20"/>
+      </w:rPr>
+    </w:lvl>
+  </w:abstractNum>
+  <w:abstractNum w:abstractNumId="5" w15:restartNumberingAfterBreak="0">
     <w:nsid w:val="3A080139"/>
     <w:multiLevelType w:val="multilevel"/>
     <w:tmpl w:val="475CE1F4"/>
@@ -2228,7 +4937,156 @@
       </w:rPr>
     </w:lvl>
   </w:abstractNum>
-  <w:abstractNum w:abstractNumId="2" w15:restartNumberingAfterBreak="0">
+  <w:abstractNum w:abstractNumId="6" w15:restartNumberingAfterBreak="0">
+    <w:nsid w:val="481F22A0"/>
+    <w:multiLevelType w:val="multilevel"/>
+    <w:tmpl w:val="2634F28A"/>
+    <w:lvl w:ilvl="0">
+      <w:start w:val="1"/>
+      <w:numFmt w:val="bullet"/>
+      <w:lvlText w:val=""/>
+      <w:lvlJc w:val="left"/>
+      <w:pPr>
+        <w:tabs>
+          <w:tab w:val="num" w:pos="720"/>
+        </w:tabs>
+        <w:ind w:left="720" w:hanging="360"/>
+      </w:pPr>
+      <w:rPr>
+        <w:rFonts w:ascii="Symbol" w:hAnsi="Symbol" w:hint="default"/>
+        <w:sz w:val="20"/>
+      </w:rPr>
+    </w:lvl>
+    <w:lvl w:ilvl="1" w:tentative="1">
+      <w:start w:val="1"/>
+      <w:numFmt w:val="bullet"/>
+      <w:lvlText w:val="o"/>
+      <w:lvlJc w:val="left"/>
+      <w:pPr>
+        <w:tabs>
+          <w:tab w:val="num" w:pos="1440"/>
+        </w:tabs>
+        <w:ind w:left="1440" w:hanging="360"/>
+      </w:pPr>
+      <w:rPr>
+        <w:rFonts w:ascii="Courier New" w:hAnsi="Courier New" w:hint="default"/>
+        <w:sz w:val="20"/>
+      </w:rPr>
+    </w:lvl>
+    <w:lvl w:ilvl="2" w:tentative="1">
+      <w:start w:val="1"/>
+      <w:numFmt w:val="bullet"/>
+      <w:lvlText w:val=""/>
+      <w:lvlJc w:val="left"/>
+      <w:pPr>
+        <w:tabs>
+          <w:tab w:val="num" w:pos="2160"/>
+        </w:tabs>
+        <w:ind w:left="2160" w:hanging="360"/>
+      </w:pPr>
+      <w:rPr>
+        <w:rFonts w:ascii="Wingdings" w:hAnsi="Wingdings" w:hint="default"/>
+        <w:sz w:val="20"/>
+      </w:rPr>
+    </w:lvl>
+    <w:lvl w:ilvl="3" w:tentative="1">
+      <w:start w:val="1"/>
+      <w:numFmt w:val="bullet"/>
+      <w:lvlText w:val=""/>
+      <w:lvlJc w:val="left"/>
+      <w:pPr>
+        <w:tabs>
+          <w:tab w:val="num" w:pos="2880"/>
+        </w:tabs>
+        <w:ind w:left="2880" w:hanging="360"/>
+      </w:pPr>
+      <w:rPr>
+        <w:rFonts w:ascii="Wingdings" w:hAnsi="Wingdings" w:hint="default"/>
+        <w:sz w:val="20"/>
+      </w:rPr>
+    </w:lvl>
+    <w:lvl w:ilvl="4" w:tentative="1">
+      <w:start w:val="1"/>
+      <w:numFmt w:val="bullet"/>
+      <w:lvlText w:val=""/>
+      <w:lvlJc w:val="left"/>
+      <w:pPr>
+        <w:tabs>
+          <w:tab w:val="num" w:pos="3600"/>
+        </w:tabs>
+        <w:ind w:left="3600" w:hanging="360"/>
+      </w:pPr>
+      <w:rPr>
+        <w:rFonts w:ascii="Wingdings" w:hAnsi="Wingdings" w:hint="default"/>
+        <w:sz w:val="20"/>
+      </w:rPr>
+    </w:lvl>
+    <w:lvl w:ilvl="5" w:tentative="1">
+      <w:start w:val="1"/>
+      <w:numFmt w:val="bullet"/>
+      <w:lvlText w:val=""/>
+      <w:lvlJc w:val="left"/>
+      <w:pPr>
+        <w:tabs>
+          <w:tab w:val="num" w:pos="4320"/>
+        </w:tabs>
+        <w:ind w:left="4320" w:hanging="360"/>
+      </w:pPr>
+      <w:rPr>
+        <w:rFonts w:ascii="Wingdings" w:hAnsi="Wingdings" w:hint="default"/>
+        <w:sz w:val="20"/>
+      </w:rPr>
+    </w:lvl>
+    <w:lvl w:ilvl="6" w:tentative="1">
+      <w:start w:val="1"/>
+      <w:numFmt w:val="bullet"/>
+      <w:lvlText w:val=""/>
+      <w:lvlJc w:val="left"/>
+      <w:pPr>
+        <w:tabs>
+          <w:tab w:val="num" w:pos="5040"/>
+        </w:tabs>
+        <w:ind w:left="5040" w:hanging="360"/>
+      </w:pPr>
+      <w:rPr>
+        <w:rFonts w:ascii="Wingdings" w:hAnsi="Wingdings" w:hint="default"/>
+        <w:sz w:val="20"/>
+      </w:rPr>
+    </w:lvl>
+    <w:lvl w:ilvl="7" w:tentative="1">
+      <w:start w:val="1"/>
+      <w:numFmt w:val="bullet"/>
+      <w:lvlText w:val=""/>
+      <w:lvlJc w:val="left"/>
+      <w:pPr>
+        <w:tabs>
+          <w:tab w:val="num" w:pos="5760"/>
+        </w:tabs>
+        <w:ind w:left="5760" w:hanging="360"/>
+      </w:pPr>
+      <w:rPr>
+        <w:rFonts w:ascii="Wingdings" w:hAnsi="Wingdings" w:hint="default"/>
+        <w:sz w:val="20"/>
+      </w:rPr>
+    </w:lvl>
+    <w:lvl w:ilvl="8" w:tentative="1">
+      <w:start w:val="1"/>
+      <w:numFmt w:val="bullet"/>
+      <w:lvlText w:val=""/>
+      <w:lvlJc w:val="left"/>
+      <w:pPr>
+        <w:tabs>
+          <w:tab w:val="num" w:pos="6480"/>
+        </w:tabs>
+        <w:ind w:left="6480" w:hanging="360"/>
+      </w:pPr>
+      <w:rPr>
+        <w:rFonts w:ascii="Wingdings" w:hAnsi="Wingdings" w:hint="default"/>
+        <w:sz w:val="20"/>
+      </w:rPr>
+    </w:lvl>
+  </w:abstractNum>
+  <w:abstractNum w:abstractNumId="7" w15:restartNumberingAfterBreak="0">
     <w:nsid w:val="541573BF"/>
     <w:multiLevelType w:val="multilevel"/>
     <w:tmpl w:val="913EA20C"/>
@@ -2377,7 +5235,269 @@
       </w:rPr>
     </w:lvl>
   </w:abstractNum>
-  <w:abstractNum w:abstractNumId="3" w15:restartNumberingAfterBreak="0">
+  <w:abstractNum w:abstractNumId="8" w15:restartNumberingAfterBreak="0">
+    <w:nsid w:val="57D37448"/>
+    <w:multiLevelType w:val="multilevel"/>
+    <w:tmpl w:val="8828FDE6"/>
+    <w:lvl w:ilvl="0">
+      <w:start w:val="1"/>
+      <w:numFmt w:val="bullet"/>
+      <w:lvlText w:val=""/>
+      <w:lvlJc w:val="left"/>
+      <w:pPr>
+        <w:tabs>
+          <w:tab w:val="num" w:pos="720"/>
+        </w:tabs>
+        <w:ind w:left="720" w:hanging="360"/>
+      </w:pPr>
+      <w:rPr>
+        <w:rFonts w:ascii="Symbol" w:hAnsi="Symbol" w:hint="default"/>
+        <w:sz w:val="20"/>
+      </w:rPr>
+    </w:lvl>
+    <w:lvl w:ilvl="1" w:tentative="1">
+      <w:start w:val="1"/>
+      <w:numFmt w:val="bullet"/>
+      <w:lvlText w:val="o"/>
+      <w:lvlJc w:val="left"/>
+      <w:pPr>
+        <w:tabs>
+          <w:tab w:val="num" w:pos="1440"/>
+        </w:tabs>
+        <w:ind w:left="1440" w:hanging="360"/>
+      </w:pPr>
+      <w:rPr>
+        <w:rFonts w:ascii="Courier New" w:hAnsi="Courier New" w:hint="default"/>
+        <w:sz w:val="20"/>
+      </w:rPr>
+    </w:lvl>
+    <w:lvl w:ilvl="2" w:tentative="1">
+      <w:start w:val="1"/>
+      <w:numFmt w:val="bullet"/>
+      <w:lvlText w:val=""/>
+      <w:lvlJc w:val="left"/>
+      <w:pPr>
+        <w:tabs>
+          <w:tab w:val="num" w:pos="2160"/>
+        </w:tabs>
+        <w:ind w:left="2160" w:hanging="360"/>
+      </w:pPr>
+      <w:rPr>
+        <w:rFonts w:ascii="Wingdings" w:hAnsi="Wingdings" w:hint="default"/>
+        <w:sz w:val="20"/>
+      </w:rPr>
+    </w:lvl>
+    <w:lvl w:ilvl="3" w:tentative="1">
+      <w:start w:val="1"/>
+      <w:numFmt w:val="bullet"/>
+      <w:lvlText w:val=""/>
+      <w:lvlJc w:val="left"/>
+      <w:pPr>
+        <w:tabs>
+          <w:tab w:val="num" w:pos="2880"/>
+        </w:tabs>
+        <w:ind w:left="2880" w:hanging="360"/>
+      </w:pPr>
+      <w:rPr>
+        <w:rFonts w:ascii="Wingdings" w:hAnsi="Wingdings" w:hint="default"/>
+        <w:sz w:val="20"/>
+      </w:rPr>
+    </w:lvl>
+    <w:lvl w:ilvl="4" w:tentative="1">
+      <w:start w:val="1"/>
+      <w:numFmt w:val="bullet"/>
+      <w:lvlText w:val=""/>
+      <w:lvlJc w:val="left"/>
+      <w:pPr>
+        <w:tabs>
+          <w:tab w:val="num" w:pos="3600"/>
+        </w:tabs>
+        <w:ind w:left="3600" w:hanging="360"/>
+      </w:pPr>
+      <w:rPr>
+        <w:rFonts w:ascii="Wingdings" w:hAnsi="Wingdings" w:hint="default"/>
+        <w:sz w:val="20"/>
+      </w:rPr>
+    </w:lvl>
+    <w:lvl w:ilvl="5" w:tentative="1">
+      <w:start w:val="1"/>
+      <w:numFmt w:val="bullet"/>
+      <w:lvlText w:val=""/>
+      <w:lvlJc w:val="left"/>
+      <w:pPr>
+        <w:tabs>
+          <w:tab w:val="num" w:pos="4320"/>
+        </w:tabs>
+        <w:ind w:left="4320" w:hanging="360"/>
+      </w:pPr>
+      <w:rPr>
+        <w:rFonts w:ascii="Wingdings" w:hAnsi="Wingdings" w:hint="default"/>
+        <w:sz w:val="20"/>
+      </w:rPr>
+    </w:lvl>
+    <w:lvl w:ilvl="6" w:tentative="1">
+      <w:start w:val="1"/>
+      <w:numFmt w:val="bullet"/>
+      <w:lvlText w:val=""/>
+      <w:lvlJc w:val="left"/>
+      <w:pPr>
+        <w:tabs>
+          <w:tab w:val="num" w:pos="5040"/>
+        </w:tabs>
+        <w:ind w:left="5040" w:hanging="360"/>
+      </w:pPr>
+      <w:rPr>
+        <w:rFonts w:ascii="Wingdings" w:hAnsi="Wingdings" w:hint="default"/>
+        <w:sz w:val="20"/>
+      </w:rPr>
+    </w:lvl>
+    <w:lvl w:ilvl="7" w:tentative="1">
+      <w:start w:val="1"/>
+      <w:numFmt w:val="bullet"/>
+      <w:lvlText w:val=""/>
+      <w:lvlJc w:val="left"/>
+      <w:pPr>
+        <w:tabs>
+          <w:tab w:val="num" w:pos="5760"/>
+        </w:tabs>
+        <w:ind w:left="5760" w:hanging="360"/>
+      </w:pPr>
+      <w:rPr>
+        <w:rFonts w:ascii="Wingdings" w:hAnsi="Wingdings" w:hint="default"/>
+        <w:sz w:val="20"/>
+      </w:rPr>
+    </w:lvl>
+    <w:lvl w:ilvl="8" w:tentative="1">
+      <w:start w:val="1"/>
+      <w:numFmt w:val="bullet"/>
+      <w:lvlText w:val=""/>
+      <w:lvlJc w:val="left"/>
+      <w:pPr>
+        <w:tabs>
+          <w:tab w:val="num" w:pos="6480"/>
+        </w:tabs>
+        <w:ind w:left="6480" w:hanging="360"/>
+      </w:pPr>
+      <w:rPr>
+        <w:rFonts w:ascii="Wingdings" w:hAnsi="Wingdings" w:hint="default"/>
+        <w:sz w:val="20"/>
+      </w:rPr>
+    </w:lvl>
+  </w:abstractNum>
+  <w:abstractNum w:abstractNumId="9" w15:restartNumberingAfterBreak="0">
+    <w:nsid w:val="642A63DD"/>
+    <w:multiLevelType w:val="multilevel"/>
+    <w:tmpl w:val="E0ACB09A"/>
+    <w:lvl w:ilvl="0">
+      <w:start w:val="1"/>
+      <w:numFmt w:val="decimal"/>
+      <w:lvlText w:val="%1."/>
+      <w:lvlJc w:val="left"/>
+      <w:pPr>
+        <w:tabs>
+          <w:tab w:val="num" w:pos="720"/>
+        </w:tabs>
+        <w:ind w:left="720" w:hanging="360"/>
+      </w:pPr>
+    </w:lvl>
+    <w:lvl w:ilvl="1" w:tentative="1">
+      <w:start w:val="1"/>
+      <w:numFmt w:val="decimal"/>
+      <w:lvlText w:val="%2."/>
+      <w:lvlJc w:val="left"/>
+      <w:pPr>
+        <w:tabs>
+          <w:tab w:val="num" w:pos="1440"/>
+        </w:tabs>
+        <w:ind w:left="1440" w:hanging="360"/>
+      </w:pPr>
+    </w:lvl>
+    <w:lvl w:ilvl="2" w:tentative="1">
+      <w:start w:val="1"/>
+      <w:numFmt w:val="decimal"/>
+      <w:lvlText w:val="%3."/>
+      <w:lvlJc w:val="left"/>
+      <w:pPr>
+        <w:tabs>
+          <w:tab w:val="num" w:pos="2160"/>
+        </w:tabs>
+        <w:ind w:left="2160" w:hanging="360"/>
+      </w:pPr>
+    </w:lvl>
+    <w:lvl w:ilvl="3" w:tentative="1">
+      <w:start w:val="1"/>
+      <w:numFmt w:val="decimal"/>
+      <w:lvlText w:val="%4."/>
+      <w:lvlJc w:val="left"/>
+      <w:pPr>
+        <w:tabs>
+          <w:tab w:val="num" w:pos="2880"/>
+        </w:tabs>
+        <w:ind w:left="2880" w:hanging="360"/>
+      </w:pPr>
+    </w:lvl>
+    <w:lvl w:ilvl="4" w:tentative="1">
+      <w:start w:val="1"/>
+      <w:numFmt w:val="decimal"/>
+      <w:lvlText w:val="%5."/>
+      <w:lvlJc w:val="left"/>
+      <w:pPr>
+        <w:tabs>
+          <w:tab w:val="num" w:pos="3600"/>
+        </w:tabs>
+        <w:ind w:left="3600" w:hanging="360"/>
+      </w:pPr>
+    </w:lvl>
+    <w:lvl w:ilvl="5" w:tentative="1">
+      <w:start w:val="1"/>
+      <w:numFmt w:val="decimal"/>
+      <w:lvlText w:val="%6."/>
+      <w:lvlJc w:val="left"/>
+      <w:pPr>
+        <w:tabs>
+          <w:tab w:val="num" w:pos="4320"/>
+        </w:tabs>
+        <w:ind w:left="4320" w:hanging="360"/>
+      </w:pPr>
+    </w:lvl>
+    <w:lvl w:ilvl="6" w:tentative="1">
+      <w:start w:val="1"/>
+      <w:numFmt w:val="decimal"/>
+      <w:lvlText w:val="%7."/>
+      <w:lvlJc w:val="left"/>
+      <w:pPr>
+        <w:tabs>
+          <w:tab w:val="num" w:pos="5040"/>
+        </w:tabs>
+        <w:ind w:left="5040" w:hanging="360"/>
+      </w:pPr>
+    </w:lvl>
+    <w:lvl w:ilvl="7" w:tentative="1">
+      <w:start w:val="1"/>
+      <w:numFmt w:val="decimal"/>
+      <w:lvlText w:val="%8."/>
+      <w:lvlJc w:val="left"/>
+      <w:pPr>
+        <w:tabs>
+          <w:tab w:val="num" w:pos="5760"/>
+        </w:tabs>
+        <w:ind w:left="5760" w:hanging="360"/>
+      </w:pPr>
+    </w:lvl>
+    <w:lvl w:ilvl="8" w:tentative="1">
+      <w:start w:val="1"/>
+      <w:numFmt w:val="decimal"/>
+      <w:lvlText w:val="%9."/>
+      <w:lvlJc w:val="left"/>
+      <w:pPr>
+        <w:tabs>
+          <w:tab w:val="num" w:pos="6480"/>
+        </w:tabs>
+        <w:ind w:left="6480" w:hanging="360"/>
+      </w:pPr>
+    </w:lvl>
+  </w:abstractNum>
+  <w:abstractNum w:abstractNumId="10" w15:restartNumberingAfterBreak="0">
     <w:nsid w:val="660508B4"/>
     <w:multiLevelType w:val="multilevel"/>
     <w:tmpl w:val="05061B88"/>
@@ -2526,7 +5646,7 @@
       </w:rPr>
     </w:lvl>
   </w:abstractNum>
-  <w:abstractNum w:abstractNumId="4" w15:restartNumberingAfterBreak="0">
+  <w:abstractNum w:abstractNumId="11" w15:restartNumberingAfterBreak="0">
     <w:nsid w:val="6BE03464"/>
     <w:multiLevelType w:val="multilevel"/>
     <w:tmpl w:val="1D20D672"/>
@@ -2643,20 +5763,193 @@
       </w:pPr>
     </w:lvl>
   </w:abstractNum>
+  <w:abstractNum w:abstractNumId="12" w15:restartNumberingAfterBreak="0">
+    <w:nsid w:val="6D4D770F"/>
+    <w:multiLevelType w:val="multilevel"/>
+    <w:tmpl w:val="828EE878"/>
+    <w:lvl w:ilvl="0">
+      <w:start w:val="1"/>
+      <w:numFmt w:val="bullet"/>
+      <w:lvlText w:val=""/>
+      <w:lvlJc w:val="left"/>
+      <w:pPr>
+        <w:tabs>
+          <w:tab w:val="num" w:pos="720"/>
+        </w:tabs>
+        <w:ind w:left="720" w:hanging="360"/>
+      </w:pPr>
+      <w:rPr>
+        <w:rFonts w:ascii="Symbol" w:hAnsi="Symbol" w:hint="default"/>
+        <w:sz w:val="20"/>
+      </w:rPr>
+    </w:lvl>
+    <w:lvl w:ilvl="1" w:tentative="1">
+      <w:start w:val="1"/>
+      <w:numFmt w:val="bullet"/>
+      <w:lvlText w:val="o"/>
+      <w:lvlJc w:val="left"/>
+      <w:pPr>
+        <w:tabs>
+          <w:tab w:val="num" w:pos="1440"/>
+        </w:tabs>
+        <w:ind w:left="1440" w:hanging="360"/>
+      </w:pPr>
+      <w:rPr>
+        <w:rFonts w:ascii="Courier New" w:hAnsi="Courier New" w:hint="default"/>
+        <w:sz w:val="20"/>
+      </w:rPr>
+    </w:lvl>
+    <w:lvl w:ilvl="2" w:tentative="1">
+      <w:start w:val="1"/>
+      <w:numFmt w:val="bullet"/>
+      <w:lvlText w:val=""/>
+      <w:lvlJc w:val="left"/>
+      <w:pPr>
+        <w:tabs>
+          <w:tab w:val="num" w:pos="2160"/>
+        </w:tabs>
+        <w:ind w:left="2160" w:hanging="360"/>
+      </w:pPr>
+      <w:rPr>
+        <w:rFonts w:ascii="Wingdings" w:hAnsi="Wingdings" w:hint="default"/>
+        <w:sz w:val="20"/>
+      </w:rPr>
+    </w:lvl>
+    <w:lvl w:ilvl="3" w:tentative="1">
+      <w:start w:val="1"/>
+      <w:numFmt w:val="bullet"/>
+      <w:lvlText w:val=""/>
+      <w:lvlJc w:val="left"/>
+      <w:pPr>
+        <w:tabs>
+          <w:tab w:val="num" w:pos="2880"/>
+        </w:tabs>
+        <w:ind w:left="2880" w:hanging="360"/>
+      </w:pPr>
+      <w:rPr>
+        <w:rFonts w:ascii="Wingdings" w:hAnsi="Wingdings" w:hint="default"/>
+        <w:sz w:val="20"/>
+      </w:rPr>
+    </w:lvl>
+    <w:lvl w:ilvl="4" w:tentative="1">
+      <w:start w:val="1"/>
+      <w:numFmt w:val="bullet"/>
+      <w:lvlText w:val=""/>
+      <w:lvlJc w:val="left"/>
+      <w:pPr>
+        <w:tabs>
+          <w:tab w:val="num" w:pos="3600"/>
+        </w:tabs>
+        <w:ind w:left="3600" w:hanging="360"/>
+      </w:pPr>
+      <w:rPr>
+        <w:rFonts w:ascii="Wingdings" w:hAnsi="Wingdings" w:hint="default"/>
+        <w:sz w:val="20"/>
+      </w:rPr>
+    </w:lvl>
+    <w:lvl w:ilvl="5" w:tentative="1">
+      <w:start w:val="1"/>
+      <w:numFmt w:val="bullet"/>
+      <w:lvlText w:val=""/>
+      <w:lvlJc w:val="left"/>
+      <w:pPr>
+        <w:tabs>
+          <w:tab w:val="num" w:pos="4320"/>
+        </w:tabs>
+        <w:ind w:left="4320" w:hanging="360"/>
+      </w:pPr>
+      <w:rPr>
+        <w:rFonts w:ascii="Wingdings" w:hAnsi="Wingdings" w:hint="default"/>
+        <w:sz w:val="20"/>
+      </w:rPr>
+    </w:lvl>
+    <w:lvl w:ilvl="6" w:tentative="1">
+      <w:start w:val="1"/>
+      <w:numFmt w:val="bullet"/>
+      <w:lvlText w:val=""/>
+      <w:lvlJc w:val="left"/>
+      <w:pPr>
+        <w:tabs>
+          <w:tab w:val="num" w:pos="5040"/>
+        </w:tabs>
+        <w:ind w:left="5040" w:hanging="360"/>
+      </w:pPr>
+      <w:rPr>
+        <w:rFonts w:ascii="Wingdings" w:hAnsi="Wingdings" w:hint="default"/>
+        <w:sz w:val="20"/>
+      </w:rPr>
+    </w:lvl>
+    <w:lvl w:ilvl="7" w:tentative="1">
+      <w:start w:val="1"/>
+      <w:numFmt w:val="bullet"/>
+      <w:lvlText w:val=""/>
+      <w:lvlJc w:val="left"/>
+      <w:pPr>
+        <w:tabs>
+          <w:tab w:val="num" w:pos="5760"/>
+        </w:tabs>
+        <w:ind w:left="5760" w:hanging="360"/>
+      </w:pPr>
+      <w:rPr>
+        <w:rFonts w:ascii="Wingdings" w:hAnsi="Wingdings" w:hint="default"/>
+        <w:sz w:val="20"/>
+      </w:rPr>
+    </w:lvl>
+    <w:lvl w:ilvl="8" w:tentative="1">
+      <w:start w:val="1"/>
+      <w:numFmt w:val="bullet"/>
+      <w:lvlText w:val=""/>
+      <w:lvlJc w:val="left"/>
+      <w:pPr>
+        <w:tabs>
+          <w:tab w:val="num" w:pos="6480"/>
+        </w:tabs>
+        <w:ind w:left="6480" w:hanging="360"/>
+      </w:pPr>
+      <w:rPr>
+        <w:rFonts w:ascii="Wingdings" w:hAnsi="Wingdings" w:hint="default"/>
+        <w:sz w:val="20"/>
+      </w:rPr>
+    </w:lvl>
+  </w:abstractNum>
   <w:num w:numId="1" w16cid:durableId="1235894717">
-    <w:abstractNumId w:val="4"/>
+    <w:abstractNumId w:val="11"/>
   </w:num>
   <w:num w:numId="2" w16cid:durableId="361632227">
     <w:abstractNumId w:val="0"/>
   </w:num>
   <w:num w:numId="3" w16cid:durableId="98111765">
+    <w:abstractNumId w:val="5"/>
+  </w:num>
+  <w:num w:numId="4" w16cid:durableId="301348752">
+    <w:abstractNumId w:val="7"/>
+  </w:num>
+  <w:num w:numId="5" w16cid:durableId="1262496626">
+    <w:abstractNumId w:val="10"/>
+  </w:num>
+  <w:num w:numId="6" w16cid:durableId="2026706711">
+    <w:abstractNumId w:val="4"/>
+  </w:num>
+  <w:num w:numId="7" w16cid:durableId="280303557">
+    <w:abstractNumId w:val="6"/>
+  </w:num>
+  <w:num w:numId="8" w16cid:durableId="1306082880">
     <w:abstractNumId w:val="1"/>
   </w:num>
-  <w:num w:numId="4" w16cid:durableId="301348752">
+  <w:num w:numId="9" w16cid:durableId="290330611">
+    <w:abstractNumId w:val="8"/>
+  </w:num>
+  <w:num w:numId="10" w16cid:durableId="1687706390">
+    <w:abstractNumId w:val="12"/>
+  </w:num>
+  <w:num w:numId="11" w16cid:durableId="812868643">
+    <w:abstractNumId w:val="3"/>
+  </w:num>
+  <w:num w:numId="12" w16cid:durableId="90398514">
     <w:abstractNumId w:val="2"/>
   </w:num>
-  <w:num w:numId="5" w16cid:durableId="1262496626">
-    <w:abstractNumId w:val="3"/>
+  <w:num w:numId="13" w16cid:durableId="1220871101">
+    <w:abstractNumId w:val="9"/>
   </w:num>
 </w:numbering>
 </file>
@@ -3089,7 +6382,6 @@
     <w:next w:val="Normal"/>
     <w:link w:val="Ttulo2Car"/>
     <w:uiPriority w:val="9"/>
-    <w:semiHidden/>
     <w:unhideWhenUsed/>
     <w:qFormat/>
     <w:rsid w:val="00811B66"/>
@@ -3305,7 +6597,6 @@
     <w:basedOn w:val="Fuentedeprrafopredeter"/>
     <w:link w:val="Ttulo2"/>
     <w:uiPriority w:val="9"/>
-    <w:semiHidden/>
     <w:rsid w:val="00811B66"/>
     <w:rPr>
       <w:rFonts w:asciiTheme="majorHAnsi" w:eastAsiaTheme="majorEastAsia" w:hAnsiTheme="majorHAnsi" w:cstheme="majorBidi"/>
@@ -3611,6 +6902,30 @@
       <w:shd w:val="clear" w:color="auto" w:fill="E1DFDD"/>
     </w:rPr>
   </w:style>
+  <w:style w:type="character" w:styleId="Textoennegrita">
+    <w:name w:val="Strong"/>
+    <w:basedOn w:val="Fuentedeprrafopredeter"/>
+    <w:uiPriority w:val="22"/>
+    <w:qFormat/>
+    <w:rsid w:val="00EB3437"/>
+    <w:rPr>
+      <w:b/>
+      <w:bCs/>
+    </w:rPr>
+  </w:style>
+  <w:style w:type="character" w:styleId="CdigoHTML">
+    <w:name w:val="HTML Code"/>
+    <w:basedOn w:val="Fuentedeprrafopredeter"/>
+    <w:uiPriority w:val="99"/>
+    <w:semiHidden/>
+    <w:unhideWhenUsed/>
+    <w:rsid w:val="00EB3437"/>
+    <w:rPr>
+      <w:rFonts w:ascii="Courier New" w:eastAsia="Times New Roman" w:hAnsi="Courier New" w:cs="Courier New"/>
+      <w:sz w:val="20"/>
+      <w:szCs w:val="20"/>
+    </w:rPr>
+  </w:style>
 </w:styles>
 </file>
 

</xml_diff>